<commit_message>
Alteração no documento branches/1.1.1/3. System Test/DPEAP_RLT_20111026.docx referente a testes da build 1.1
feito por José Carlos e Guilherme Fay
</commit_message>
<xml_diff>
--- a/3. System Test/DPEAP_RLT_20111026.docx
+++ b/3. System Test/DPEAP_RLT_20111026.docx
@@ -4,30 +4,22 @@
   <w:body>
     <w:p>
       <w:pPr>
-        <w:pStyle w:val="Ttulo"/>
+        <w:pStyle w:val="Title"/>
         <w:jc w:val="right"/>
         <w:rPr>
           <w:lang w:val="pt-BR"/>
         </w:rPr>
       </w:pPr>
-      <w:proofErr w:type="spellStart"/>
-      <w:r>
-        <w:rPr>
-          <w:lang w:val="pt-BR"/>
-        </w:rPr>
-        <w:t>Dot</w:t>
-      </w:r>
-      <w:proofErr w:type="spellEnd"/>
-      <w:r>
-        <w:rPr>
-          <w:lang w:val="pt-BR"/>
-        </w:rPr>
-        <w:t xml:space="preserve"> Project EAP</w:t>
-      </w:r>
-    </w:p>
-    <w:p>
-      <w:pPr>
-        <w:pStyle w:val="Ttulo"/>
+      <w:r>
+        <w:rPr>
+          <w:lang w:val="pt-BR"/>
+        </w:rPr>
+        <w:t>Dot Project EAP</w:t>
+      </w:r>
+    </w:p>
+    <w:p>
+      <w:pPr>
+        <w:pStyle w:val="Title"/>
         <w:jc w:val="right"/>
         <w:rPr>
           <w:lang w:val="pt-BR"/>
@@ -66,7 +58,7 @@
     </w:p>
     <w:p>
       <w:pPr>
-        <w:pStyle w:val="Ttulo"/>
+        <w:pStyle w:val="Title"/>
         <w:jc w:val="right"/>
         <w:rPr>
           <w:lang w:val="pt-BR"/>
@@ -75,7 +67,7 @@
     </w:p>
     <w:p>
       <w:pPr>
-        <w:pStyle w:val="Ttulo"/>
+        <w:pStyle w:val="Title"/>
         <w:jc w:val="right"/>
         <w:rPr>
           <w:sz w:val="28"/>
@@ -94,7 +86,7 @@
     </w:p>
     <w:p>
       <w:pPr>
-        <w:pStyle w:val="Ttulo"/>
+        <w:pStyle w:val="Title"/>
         <w:rPr>
           <w:sz w:val="28"/>
           <w:szCs w:val="28"/>
@@ -125,7 +117,7 @@
     </w:p>
     <w:p>
       <w:pPr>
-        <w:pStyle w:val="Ttulo"/>
+        <w:pStyle w:val="Title"/>
         <w:rPr>
           <w:lang w:val="pt-BR"/>
         </w:rPr>
@@ -380,18 +372,8 @@
               <w:rPr>
                 <w:lang w:val="pt-BR"/>
               </w:rPr>
-              <w:t xml:space="preserve">José Carlos, Guilherme </w:t>
+              <w:t>José Carlos, Guilherme Fay</w:t>
             </w:r>
-            <w:proofErr w:type="spellStart"/>
-            <w:proofErr w:type="gramStart"/>
-            <w:r>
-              <w:rPr>
-                <w:lang w:val="pt-BR"/>
-              </w:rPr>
-              <w:t>Fay</w:t>
-            </w:r>
-            <w:proofErr w:type="spellEnd"/>
-            <w:proofErr w:type="gramEnd"/>
           </w:p>
         </w:tc>
       </w:tr>
@@ -463,6 +445,14 @@
                 <w:lang w:val="pt-BR"/>
               </w:rPr>
             </w:pPr>
+            <w:r>
+              <w:rPr>
+                <w:lang w:val="pt-BR"/>
+              </w:rPr>
+              <w:t>Doc terminado</w:t>
+            </w:r>
+            <w:bookmarkStart w:id="0" w:name="_GoBack"/>
+            <w:bookmarkEnd w:id="0"/>
           </w:p>
         </w:tc>
         <w:tc>
@@ -486,18 +476,8 @@
               <w:rPr>
                 <w:lang w:val="pt-BR"/>
               </w:rPr>
-              <w:t xml:space="preserve">José Carlos, Guilherme </w:t>
+              <w:t>José Carlos, Guilherme Fay</w:t>
             </w:r>
-            <w:proofErr w:type="spellStart"/>
-            <w:proofErr w:type="gramStart"/>
-            <w:r>
-              <w:rPr>
-                <w:lang w:val="pt-BR"/>
-              </w:rPr>
-              <w:t>Fay</w:t>
-            </w:r>
-            <w:proofErr w:type="spellEnd"/>
-            <w:proofErr w:type="gramEnd"/>
           </w:p>
         </w:tc>
       </w:tr>
@@ -667,7 +647,7 @@
     </w:p>
     <w:p>
       <w:pPr>
-        <w:pStyle w:val="Ttulo"/>
+        <w:pStyle w:val="Title"/>
         <w:rPr>
           <w:lang w:val="pt-BR"/>
         </w:rPr>
@@ -688,15 +668,14 @@
     </w:p>
     <w:p>
       <w:pPr>
-        <w:pStyle w:val="Sumrio1"/>
-        <w:tabs>
-          <w:tab w:val="left" w:pos="432"/>
-        </w:tabs>
-        <w:rPr>
+        <w:pStyle w:val="TOC1"/>
+        <w:rPr>
+          <w:rFonts w:asciiTheme="minorHAnsi" w:eastAsiaTheme="minorEastAsia" w:hAnsiTheme="minorHAnsi" w:cstheme="minorBidi"/>
           <w:noProof/>
           <w:snapToGrid/>
-          <w:sz w:val="24"/>
-          <w:szCs w:val="24"/>
+          <w:sz w:val="22"/>
+          <w:szCs w:val="22"/>
+          <w:lang w:val="pt-BR" w:eastAsia="pt-BR"/>
         </w:rPr>
       </w:pPr>
       <w:r>
@@ -722,23 +701,129 @@
           <w:noProof/>
           <w:lang w:val="pt-BR"/>
         </w:rPr>
-        <w:t>1.</w:t>
-      </w:r>
-      <w:r>
-        <w:rPr>
+        <w:t>Introdução</w:t>
+      </w:r>
+      <w:r>
+        <w:rPr>
+          <w:noProof/>
+        </w:rPr>
+        <w:tab/>
+      </w:r>
+      <w:r>
+        <w:rPr>
+          <w:noProof/>
+        </w:rPr>
+        <w:fldChar w:fldCharType="begin"/>
+      </w:r>
+      <w:r>
+        <w:rPr>
+          <w:noProof/>
+        </w:rPr>
+        <w:instrText xml:space="preserve"> PAGEREF _Toc307668019 \h </w:instrText>
+      </w:r>
+      <w:r>
+        <w:rPr>
+          <w:noProof/>
+        </w:rPr>
+      </w:r>
+      <w:r>
+        <w:rPr>
+          <w:noProof/>
+        </w:rPr>
+        <w:fldChar w:fldCharType="separate"/>
+      </w:r>
+      <w:r>
+        <w:rPr>
+          <w:noProof/>
+        </w:rPr>
+        <w:t>4</w:t>
+      </w:r>
+      <w:r>
+        <w:rPr>
+          <w:noProof/>
+        </w:rPr>
+        <w:fldChar w:fldCharType="end"/>
+      </w:r>
+    </w:p>
+    <w:p>
+      <w:pPr>
+        <w:pStyle w:val="TOC2"/>
+        <w:rPr>
+          <w:rFonts w:asciiTheme="minorHAnsi" w:eastAsiaTheme="minorEastAsia" w:hAnsiTheme="minorHAnsi" w:cstheme="minorBidi"/>
           <w:noProof/>
           <w:snapToGrid/>
-          <w:sz w:val="24"/>
-          <w:szCs w:val="24"/>
+          <w:sz w:val="22"/>
+          <w:szCs w:val="22"/>
+          <w:lang w:val="pt-BR" w:eastAsia="pt-BR"/>
+        </w:rPr>
+      </w:pPr>
+      <w:r>
+        <w:rPr>
+          <w:noProof/>
+          <w:lang w:val="pt-BR"/>
+        </w:rPr>
+        <w:t>Finalidade</w:t>
+      </w:r>
+      <w:r>
+        <w:rPr>
+          <w:noProof/>
         </w:rPr>
         <w:tab/>
       </w:r>
       <w:r>
         <w:rPr>
           <w:noProof/>
-          <w:lang w:val="pt-BR"/>
-        </w:rPr>
-        <w:t>Introdução</w:t>
+        </w:rPr>
+        <w:fldChar w:fldCharType="begin"/>
+      </w:r>
+      <w:r>
+        <w:rPr>
+          <w:noProof/>
+        </w:rPr>
+        <w:instrText xml:space="preserve"> PAGEREF _Toc307668020 \h </w:instrText>
+      </w:r>
+      <w:r>
+        <w:rPr>
+          <w:noProof/>
+        </w:rPr>
+      </w:r>
+      <w:r>
+        <w:rPr>
+          <w:noProof/>
+        </w:rPr>
+        <w:fldChar w:fldCharType="separate"/>
+      </w:r>
+      <w:r>
+        <w:rPr>
+          <w:noProof/>
+        </w:rPr>
+        <w:t>4</w:t>
+      </w:r>
+      <w:r>
+        <w:rPr>
+          <w:noProof/>
+        </w:rPr>
+        <w:fldChar w:fldCharType="end"/>
+      </w:r>
+    </w:p>
+    <w:p>
+      <w:pPr>
+        <w:pStyle w:val="TOC2"/>
+        <w:rPr>
+          <w:rFonts w:asciiTheme="minorHAnsi" w:eastAsiaTheme="minorEastAsia" w:hAnsiTheme="minorHAnsi" w:cstheme="minorBidi"/>
+          <w:noProof/>
+          <w:snapToGrid/>
+          <w:sz w:val="22"/>
+          <w:szCs w:val="22"/>
+          <w:lang w:val="pt-BR" w:eastAsia="pt-BR"/>
+        </w:rPr>
+      </w:pPr>
+      <w:r>
+        <w:rPr>
+          <w:noProof/>
+          <w:lang w:val="pt-BR"/>
+        </w:rPr>
+        <w:t>Escopo</w:t>
       </w:r>
       <w:r>
         <w:rPr>
@@ -756,7 +841,7 @@
         <w:rPr>
           <w:noProof/>
         </w:rPr>
-        <w:instrText xml:space="preserve"> PAGEREF _Toc18208357 \h </w:instrText>
+        <w:instrText xml:space="preserve"> PAGEREF _Toc307668021 \h </w:instrText>
       </w:r>
       <w:r>
         <w:rPr>
@@ -773,7 +858,7 @@
         <w:rPr>
           <w:noProof/>
         </w:rPr>
-        <w:t>2</w:t>
+        <w:t>4</w:t>
       </w:r>
       <w:r>
         <w:rPr>
@@ -784,39 +869,144 @@
     </w:p>
     <w:p>
       <w:pPr>
-        <w:pStyle w:val="Sumrio2"/>
-        <w:tabs>
-          <w:tab w:val="left" w:pos="1000"/>
-        </w:tabs>
-        <w:rPr>
+        <w:pStyle w:val="TOC2"/>
+        <w:rPr>
+          <w:rFonts w:asciiTheme="minorHAnsi" w:eastAsiaTheme="minorEastAsia" w:hAnsiTheme="minorHAnsi" w:cstheme="minorBidi"/>
           <w:noProof/>
           <w:snapToGrid/>
-          <w:sz w:val="24"/>
-          <w:szCs w:val="24"/>
-        </w:rPr>
-      </w:pPr>
-      <w:r>
-        <w:rPr>
-          <w:noProof/>
-          <w:lang w:val="pt-BR"/>
-        </w:rPr>
-        <w:t>1.1</w:t>
-      </w:r>
-      <w:r>
-        <w:rPr>
+          <w:sz w:val="22"/>
+          <w:szCs w:val="22"/>
+          <w:lang w:val="pt-BR" w:eastAsia="pt-BR"/>
+        </w:rPr>
+      </w:pPr>
+      <w:r>
+        <w:rPr>
+          <w:noProof/>
+          <w:lang w:val="pt-BR"/>
+        </w:rPr>
+        <w:t>Definições, Acrônimos e Abreviações.</w:t>
+      </w:r>
+      <w:r>
+        <w:rPr>
+          <w:noProof/>
+        </w:rPr>
+        <w:tab/>
+      </w:r>
+      <w:r>
+        <w:rPr>
+          <w:noProof/>
+        </w:rPr>
+        <w:fldChar w:fldCharType="begin"/>
+      </w:r>
+      <w:r>
+        <w:rPr>
+          <w:noProof/>
+        </w:rPr>
+        <w:instrText xml:space="preserve"> PAGEREF _Toc307668022 \h </w:instrText>
+      </w:r>
+      <w:r>
+        <w:rPr>
+          <w:noProof/>
+        </w:rPr>
+      </w:r>
+      <w:r>
+        <w:rPr>
+          <w:noProof/>
+        </w:rPr>
+        <w:fldChar w:fldCharType="separate"/>
+      </w:r>
+      <w:r>
+        <w:rPr>
+          <w:noProof/>
+        </w:rPr>
+        <w:t>4</w:t>
+      </w:r>
+      <w:r>
+        <w:rPr>
+          <w:noProof/>
+        </w:rPr>
+        <w:fldChar w:fldCharType="end"/>
+      </w:r>
+    </w:p>
+    <w:p>
+      <w:pPr>
+        <w:pStyle w:val="TOC2"/>
+        <w:rPr>
+          <w:rFonts w:asciiTheme="minorHAnsi" w:eastAsiaTheme="minorEastAsia" w:hAnsiTheme="minorHAnsi" w:cstheme="minorBidi"/>
           <w:noProof/>
           <w:snapToGrid/>
-          <w:sz w:val="24"/>
-          <w:szCs w:val="24"/>
+          <w:sz w:val="22"/>
+          <w:szCs w:val="22"/>
+          <w:lang w:val="pt-BR" w:eastAsia="pt-BR"/>
+        </w:rPr>
+      </w:pPr>
+      <w:r>
+        <w:rPr>
+          <w:noProof/>
+          <w:lang w:val="pt-BR"/>
+        </w:rPr>
+        <w:t>Referências</w:t>
+      </w:r>
+      <w:r>
+        <w:rPr>
+          <w:noProof/>
         </w:rPr>
         <w:tab/>
       </w:r>
       <w:r>
         <w:rPr>
           <w:noProof/>
-          <w:lang w:val="pt-BR"/>
-        </w:rPr>
-        <w:t>Finalidade</w:t>
+        </w:rPr>
+        <w:fldChar w:fldCharType="begin"/>
+      </w:r>
+      <w:r>
+        <w:rPr>
+          <w:noProof/>
+        </w:rPr>
+        <w:instrText xml:space="preserve"> PAGEREF _Toc307668023 \h </w:instrText>
+      </w:r>
+      <w:r>
+        <w:rPr>
+          <w:noProof/>
+        </w:rPr>
+      </w:r>
+      <w:r>
+        <w:rPr>
+          <w:noProof/>
+        </w:rPr>
+        <w:fldChar w:fldCharType="separate"/>
+      </w:r>
+      <w:r>
+        <w:rPr>
+          <w:noProof/>
+        </w:rPr>
+        <w:t>4</w:t>
+      </w:r>
+      <w:r>
+        <w:rPr>
+          <w:noProof/>
+        </w:rPr>
+        <w:fldChar w:fldCharType="end"/>
+      </w:r>
+    </w:p>
+    <w:p>
+      <w:pPr>
+        <w:pStyle w:val="TOC2"/>
+        <w:rPr>
+          <w:rFonts w:asciiTheme="minorHAnsi" w:eastAsiaTheme="minorEastAsia" w:hAnsiTheme="minorHAnsi" w:cstheme="minorBidi"/>
+          <w:noProof/>
+          <w:snapToGrid/>
+          <w:sz w:val="22"/>
+          <w:szCs w:val="22"/>
+          <w:lang w:val="pt-BR" w:eastAsia="pt-BR"/>
+        </w:rPr>
+      </w:pPr>
+      <w:r>
+        <w:rPr>
+          <w:noProof/>
+          <w:lang w:val="pt-BR"/>
+        </w:rPr>
+        <w:t>Visão Geral</w:t>
       </w:r>
       <w:r>
         <w:rPr>
@@ -834,7 +1024,7 @@
         <w:rPr>
           <w:noProof/>
         </w:rPr>
-        <w:instrText xml:space="preserve"> PAGEREF _Toc18208358 \h </w:instrText>
+        <w:instrText xml:space="preserve"> PAGEREF _Toc307668024 \h </w:instrText>
       </w:r>
       <w:r>
         <w:rPr>
@@ -851,7 +1041,7 @@
         <w:rPr>
           <w:noProof/>
         </w:rPr>
-        <w:t>2</w:t>
+        <w:t>5</w:t>
       </w:r>
       <w:r>
         <w:rPr>
@@ -862,43 +1052,155 @@
     </w:p>
     <w:p>
       <w:pPr>
-        <w:pStyle w:val="Sumrio2"/>
-        <w:tabs>
-          <w:tab w:val="left" w:pos="1000"/>
-        </w:tabs>
-        <w:rPr>
+        <w:pStyle w:val="TOC1"/>
+        <w:rPr>
+          <w:rFonts w:asciiTheme="minorHAnsi" w:eastAsiaTheme="minorEastAsia" w:hAnsiTheme="minorHAnsi" w:cstheme="minorBidi"/>
           <w:noProof/>
           <w:snapToGrid/>
-          <w:sz w:val="24"/>
-          <w:szCs w:val="24"/>
-        </w:rPr>
-      </w:pPr>
-      <w:r>
-        <w:rPr>
-          <w:noProof/>
-          <w:lang w:val="pt-BR"/>
-        </w:rPr>
-        <w:t>1.2</w:t>
-      </w:r>
-      <w:r>
-        <w:rPr>
+          <w:sz w:val="22"/>
+          <w:szCs w:val="22"/>
+          <w:lang w:val="pt-BR" w:eastAsia="pt-BR"/>
+        </w:rPr>
+      </w:pPr>
+      <w:r>
+        <w:rPr>
+          <w:noProof/>
+          <w:lang w:val="pt-BR"/>
+        </w:rPr>
+        <w:t>Sumário de Avaliação de Testes</w:t>
+      </w:r>
+      <w:r>
+        <w:rPr>
+          <w:noProof/>
+          <w:lang w:val="pt-BR"/>
+        </w:rPr>
+        <w:tab/>
+      </w:r>
+      <w:r>
+        <w:rPr>
+          <w:noProof/>
+        </w:rPr>
+        <w:fldChar w:fldCharType="begin"/>
+      </w:r>
+      <w:r>
+        <w:rPr>
+          <w:noProof/>
+          <w:lang w:val="pt-BR"/>
+        </w:rPr>
+        <w:instrText xml:space="preserve"> PAGEREF _Toc307668025 \h </w:instrText>
+      </w:r>
+      <w:r>
+        <w:rPr>
+          <w:noProof/>
+        </w:rPr>
+      </w:r>
+      <w:r>
+        <w:rPr>
+          <w:noProof/>
+        </w:rPr>
+        <w:fldChar w:fldCharType="separate"/>
+      </w:r>
+      <w:r>
+        <w:rPr>
+          <w:noProof/>
+          <w:lang w:val="pt-BR"/>
+        </w:rPr>
+        <w:t>5</w:t>
+      </w:r>
+      <w:r>
+        <w:rPr>
+          <w:noProof/>
+        </w:rPr>
+        <w:fldChar w:fldCharType="end"/>
+      </w:r>
+    </w:p>
+    <w:p>
+      <w:pPr>
+        <w:pStyle w:val="TOC1"/>
+        <w:rPr>
+          <w:rFonts w:asciiTheme="minorHAnsi" w:eastAsiaTheme="minorEastAsia" w:hAnsiTheme="minorHAnsi" w:cstheme="minorBidi"/>
           <w:noProof/>
           <w:snapToGrid/>
-          <w:sz w:val="24"/>
-          <w:szCs w:val="24"/>
+          <w:sz w:val="22"/>
+          <w:szCs w:val="22"/>
+          <w:lang w:val="pt-BR" w:eastAsia="pt-BR"/>
+        </w:rPr>
+      </w:pPr>
+      <w:r>
+        <w:rPr>
+          <w:noProof/>
+          <w:lang w:val="pt-BR"/>
+        </w:rPr>
+        <w:t>Cobertura de Teste Baseada em Códigos</w:t>
+      </w:r>
+      <w:r>
+        <w:rPr>
+          <w:noProof/>
+          <w:lang w:val="pt-BR"/>
         </w:rPr>
         <w:tab/>
       </w:r>
       <w:r>
         <w:rPr>
           <w:noProof/>
-          <w:lang w:val="pt-BR"/>
-        </w:rPr>
-        <w:t>Escopo</w:t>
-      </w:r>
-      <w:r>
-        <w:rPr>
-          <w:noProof/>
+        </w:rPr>
+        <w:fldChar w:fldCharType="begin"/>
+      </w:r>
+      <w:r>
+        <w:rPr>
+          <w:noProof/>
+          <w:lang w:val="pt-BR"/>
+        </w:rPr>
+        <w:instrText xml:space="preserve"> PAGEREF _Toc307668026 \h </w:instrText>
+      </w:r>
+      <w:r>
+        <w:rPr>
+          <w:noProof/>
+        </w:rPr>
+      </w:r>
+      <w:r>
+        <w:rPr>
+          <w:noProof/>
+        </w:rPr>
+        <w:fldChar w:fldCharType="separate"/>
+      </w:r>
+      <w:r>
+        <w:rPr>
+          <w:noProof/>
+          <w:lang w:val="pt-BR"/>
+        </w:rPr>
+        <w:t>5</w:t>
+      </w:r>
+      <w:r>
+        <w:rPr>
+          <w:noProof/>
+        </w:rPr>
+        <w:fldChar w:fldCharType="end"/>
+      </w:r>
+    </w:p>
+    <w:p>
+      <w:pPr>
+        <w:pStyle w:val="TOC1"/>
+        <w:rPr>
+          <w:rFonts w:asciiTheme="minorHAnsi" w:eastAsiaTheme="minorEastAsia" w:hAnsiTheme="minorHAnsi" w:cstheme="minorBidi"/>
+          <w:noProof/>
+          <w:snapToGrid/>
+          <w:sz w:val="22"/>
+          <w:szCs w:val="22"/>
+          <w:lang w:val="pt-BR" w:eastAsia="pt-BR"/>
+        </w:rPr>
+      </w:pPr>
+      <w:r>
+        <w:rPr>
+          <w:noProof/>
+          <w:lang w:val="pt-BR"/>
+        </w:rPr>
+        <w:t>Diagramas</w:t>
+      </w:r>
+      <w:r>
+        <w:rPr>
+          <w:noProof/>
+          <w:lang w:val="pt-BR"/>
         </w:rPr>
         <w:tab/>
       </w:r>
@@ -911,8 +1213,9 @@
       <w:r>
         <w:rPr>
           <w:noProof/>
-        </w:rPr>
-        <w:instrText xml:space="preserve"> PAGEREF _Toc18208359 \h </w:instrText>
+          <w:lang w:val="pt-BR"/>
+        </w:rPr>
+        <w:instrText xml:space="preserve"> PAGEREF _Toc307668027 \h </w:instrText>
       </w:r>
       <w:r>
         <w:rPr>
@@ -928,8 +1231,9 @@
       <w:r>
         <w:rPr>
           <w:noProof/>
-        </w:rPr>
-        <w:t>2</w:t>
+          <w:lang w:val="pt-BR"/>
+        </w:rPr>
+        <w:t>6</w:t>
       </w:r>
       <w:r>
         <w:rPr>
@@ -940,43 +1244,155 @@
     </w:p>
     <w:p>
       <w:pPr>
-        <w:pStyle w:val="Sumrio2"/>
-        <w:tabs>
-          <w:tab w:val="left" w:pos="1000"/>
-        </w:tabs>
-        <w:rPr>
+        <w:pStyle w:val="TOC2"/>
+        <w:rPr>
+          <w:rFonts w:asciiTheme="minorHAnsi" w:eastAsiaTheme="minorEastAsia" w:hAnsiTheme="minorHAnsi" w:cstheme="minorBidi"/>
           <w:noProof/>
           <w:snapToGrid/>
-          <w:sz w:val="24"/>
-          <w:szCs w:val="24"/>
-        </w:rPr>
-      </w:pPr>
-      <w:r>
-        <w:rPr>
-          <w:noProof/>
-          <w:lang w:val="pt-BR"/>
-        </w:rPr>
-        <w:t>1.3</w:t>
-      </w:r>
-      <w:r>
-        <w:rPr>
+          <w:sz w:val="22"/>
+          <w:szCs w:val="22"/>
+          <w:lang w:val="pt-BR" w:eastAsia="pt-BR"/>
+        </w:rPr>
+      </w:pPr>
+      <w:r>
+        <w:rPr>
+          <w:noProof/>
+          <w:lang w:val="pt-BR"/>
+        </w:rPr>
+        <w:t>Android 2.2</w:t>
+      </w:r>
+      <w:r>
+        <w:rPr>
+          <w:noProof/>
+          <w:lang w:val="pt-BR"/>
+        </w:rPr>
+        <w:tab/>
+      </w:r>
+      <w:r>
+        <w:rPr>
+          <w:noProof/>
+        </w:rPr>
+        <w:fldChar w:fldCharType="begin"/>
+      </w:r>
+      <w:r>
+        <w:rPr>
+          <w:noProof/>
+          <w:lang w:val="pt-BR"/>
+        </w:rPr>
+        <w:instrText xml:space="preserve"> PAGEREF _Toc307668028 \h </w:instrText>
+      </w:r>
+      <w:r>
+        <w:rPr>
+          <w:noProof/>
+        </w:rPr>
+      </w:r>
+      <w:r>
+        <w:rPr>
+          <w:noProof/>
+        </w:rPr>
+        <w:fldChar w:fldCharType="separate"/>
+      </w:r>
+      <w:r>
+        <w:rPr>
+          <w:noProof/>
+          <w:lang w:val="pt-BR"/>
+        </w:rPr>
+        <w:t>6</w:t>
+      </w:r>
+      <w:r>
+        <w:rPr>
+          <w:noProof/>
+        </w:rPr>
+        <w:fldChar w:fldCharType="end"/>
+      </w:r>
+    </w:p>
+    <w:p>
+      <w:pPr>
+        <w:pStyle w:val="TOC2"/>
+        <w:rPr>
+          <w:rFonts w:asciiTheme="minorHAnsi" w:eastAsiaTheme="minorEastAsia" w:hAnsiTheme="minorHAnsi" w:cstheme="minorBidi"/>
           <w:noProof/>
           <w:snapToGrid/>
-          <w:sz w:val="24"/>
-          <w:szCs w:val="24"/>
+          <w:sz w:val="22"/>
+          <w:szCs w:val="22"/>
+          <w:lang w:val="pt-BR" w:eastAsia="pt-BR"/>
+        </w:rPr>
+      </w:pPr>
+      <w:r>
+        <w:rPr>
+          <w:noProof/>
+          <w:lang w:val="pt-BR"/>
+        </w:rPr>
+        <w:t>iOS 5</w:t>
+      </w:r>
+      <w:r>
+        <w:rPr>
+          <w:noProof/>
+          <w:lang w:val="pt-BR"/>
         </w:rPr>
         <w:tab/>
       </w:r>
       <w:r>
         <w:rPr>
           <w:noProof/>
-          <w:lang w:val="pt-BR"/>
-        </w:rPr>
-        <w:t>Definições, Acrônimos e Abreviações</w:t>
-      </w:r>
-      <w:r>
-        <w:rPr>
-          <w:noProof/>
+        </w:rPr>
+        <w:fldChar w:fldCharType="begin"/>
+      </w:r>
+      <w:r>
+        <w:rPr>
+          <w:noProof/>
+          <w:lang w:val="pt-BR"/>
+        </w:rPr>
+        <w:instrText xml:space="preserve"> PAGEREF _Toc307668029 \h </w:instrText>
+      </w:r>
+      <w:r>
+        <w:rPr>
+          <w:noProof/>
+        </w:rPr>
+      </w:r>
+      <w:r>
+        <w:rPr>
+          <w:noProof/>
+        </w:rPr>
+        <w:fldChar w:fldCharType="separate"/>
+      </w:r>
+      <w:r>
+        <w:rPr>
+          <w:noProof/>
+          <w:lang w:val="pt-BR"/>
+        </w:rPr>
+        <w:t>7</w:t>
+      </w:r>
+      <w:r>
+        <w:rPr>
+          <w:noProof/>
+        </w:rPr>
+        <w:fldChar w:fldCharType="end"/>
+      </w:r>
+    </w:p>
+    <w:p>
+      <w:pPr>
+        <w:pStyle w:val="TOC2"/>
+        <w:rPr>
+          <w:rFonts w:asciiTheme="minorHAnsi" w:eastAsiaTheme="minorEastAsia" w:hAnsiTheme="minorHAnsi" w:cstheme="minorBidi"/>
+          <w:noProof/>
+          <w:snapToGrid/>
+          <w:sz w:val="22"/>
+          <w:szCs w:val="22"/>
+          <w:lang w:val="pt-BR" w:eastAsia="pt-BR"/>
+        </w:rPr>
+      </w:pPr>
+      <w:r>
+        <w:rPr>
+          <w:noProof/>
+          <w:lang w:val="pt-BR"/>
+        </w:rPr>
+        <w:t>Safari - Windows</w:t>
+      </w:r>
+      <w:r>
+        <w:rPr>
+          <w:noProof/>
+          <w:lang w:val="pt-BR"/>
         </w:rPr>
         <w:tab/>
       </w:r>
@@ -989,8 +1405,9 @@
       <w:r>
         <w:rPr>
           <w:noProof/>
-        </w:rPr>
-        <w:instrText xml:space="preserve"> PAGEREF _Toc18208360 \h </w:instrText>
+          <w:lang w:val="pt-BR"/>
+        </w:rPr>
+        <w:instrText xml:space="preserve"> PAGEREF _Toc307668030 \h </w:instrText>
       </w:r>
       <w:r>
         <w:rPr>
@@ -1006,8 +1423,9 @@
       <w:r>
         <w:rPr>
           <w:noProof/>
-        </w:rPr>
-        <w:t>2</w:t>
+          <w:lang w:val="pt-BR"/>
+        </w:rPr>
+        <w:t>8</w:t>
       </w:r>
       <w:r>
         <w:rPr>
@@ -1018,57 +1436,106 @@
     </w:p>
     <w:p>
       <w:pPr>
-        <w:pStyle w:val="Sumrio2"/>
-        <w:tabs>
-          <w:tab w:val="left" w:pos="1000"/>
-        </w:tabs>
-        <w:rPr>
+        <w:pStyle w:val="TOC2"/>
+        <w:rPr>
+          <w:rFonts w:asciiTheme="minorHAnsi" w:eastAsiaTheme="minorEastAsia" w:hAnsiTheme="minorHAnsi" w:cstheme="minorBidi"/>
           <w:noProof/>
           <w:snapToGrid/>
-          <w:sz w:val="24"/>
-          <w:szCs w:val="24"/>
-        </w:rPr>
-      </w:pPr>
-      <w:r>
-        <w:rPr>
-          <w:noProof/>
-          <w:lang w:val="pt-BR"/>
-        </w:rPr>
-        <w:t>1.4</w:t>
-      </w:r>
-      <w:r>
-        <w:rPr>
+          <w:sz w:val="22"/>
+          <w:szCs w:val="22"/>
+          <w:lang w:val="pt-BR" w:eastAsia="pt-BR"/>
+        </w:rPr>
+      </w:pPr>
+      <w:r>
+        <w:rPr>
+          <w:noProof/>
+          <w:lang w:val="pt-BR"/>
+        </w:rPr>
+        <w:t>Chrome</w:t>
+      </w:r>
+      <w:r>
+        <w:rPr>
+          <w:noProof/>
+          <w:lang w:val="pt-BR"/>
+        </w:rPr>
+        <w:tab/>
+      </w:r>
+      <w:r>
+        <w:rPr>
+          <w:noProof/>
+        </w:rPr>
+        <w:fldChar w:fldCharType="begin"/>
+      </w:r>
+      <w:r>
+        <w:rPr>
+          <w:noProof/>
+          <w:lang w:val="pt-BR"/>
+        </w:rPr>
+        <w:instrText xml:space="preserve"> PAGEREF _Toc307668031 \h </w:instrText>
+      </w:r>
+      <w:r>
+        <w:rPr>
+          <w:noProof/>
+        </w:rPr>
+      </w:r>
+      <w:r>
+        <w:rPr>
+          <w:noProof/>
+        </w:rPr>
+        <w:fldChar w:fldCharType="separate"/>
+      </w:r>
+      <w:r>
+        <w:rPr>
+          <w:noProof/>
+          <w:lang w:val="pt-BR"/>
+        </w:rPr>
+        <w:t>9</w:t>
+      </w:r>
+      <w:r>
+        <w:rPr>
+          <w:noProof/>
+        </w:rPr>
+        <w:fldChar w:fldCharType="end"/>
+      </w:r>
+    </w:p>
+    <w:p>
+      <w:pPr>
+        <w:pStyle w:val="TOC2"/>
+        <w:rPr>
+          <w:rFonts w:asciiTheme="minorHAnsi" w:eastAsiaTheme="minorEastAsia" w:hAnsiTheme="minorHAnsi" w:cstheme="minorBidi"/>
           <w:noProof/>
           <w:snapToGrid/>
-          <w:sz w:val="24"/>
-          <w:szCs w:val="24"/>
+          <w:sz w:val="22"/>
+          <w:szCs w:val="22"/>
+          <w:lang w:val="pt-BR" w:eastAsia="pt-BR"/>
+        </w:rPr>
+      </w:pPr>
+      <w:r>
+        <w:rPr>
+          <w:noProof/>
+          <w:lang w:val="pt-BR"/>
+        </w:rPr>
+        <w:t>Firefox</w:t>
+      </w:r>
+      <w:r>
+        <w:rPr>
+          <w:noProof/>
+          <w:lang w:val="pt-BR"/>
         </w:rPr>
         <w:tab/>
       </w:r>
       <w:r>
         <w:rPr>
           <w:noProof/>
-          <w:lang w:val="pt-BR"/>
-        </w:rPr>
-        <w:t>Referências</w:t>
-      </w:r>
-      <w:r>
-        <w:rPr>
-          <w:noProof/>
-        </w:rPr>
-        <w:tab/>
-      </w:r>
-      <w:r>
-        <w:rPr>
-          <w:noProof/>
         </w:rPr>
         <w:fldChar w:fldCharType="begin"/>
       </w:r>
       <w:r>
         <w:rPr>
           <w:noProof/>
-        </w:rPr>
-        <w:instrText xml:space="preserve"> PAGEREF _Toc18208361 \h </w:instrText>
+          <w:lang w:val="pt-BR"/>
+        </w:rPr>
+        <w:instrText xml:space="preserve"> PAGEREF _Toc307668032 \h </w:instrText>
       </w:r>
       <w:r>
         <w:rPr>
@@ -1084,8 +1551,9 @@
       <w:r>
         <w:rPr>
           <w:noProof/>
-        </w:rPr>
-        <w:t>2</w:t>
+          <w:lang w:val="pt-BR"/>
+        </w:rPr>
+        <w:t>10</w:t>
       </w:r>
       <w:r>
         <w:rPr>
@@ -1096,500 +1564,7 @@
     </w:p>
     <w:p>
       <w:pPr>
-        <w:pStyle w:val="Sumrio2"/>
-        <w:tabs>
-          <w:tab w:val="left" w:pos="1000"/>
-        </w:tabs>
-        <w:rPr>
-          <w:noProof/>
-          <w:snapToGrid/>
-          <w:sz w:val="24"/>
-          <w:szCs w:val="24"/>
-        </w:rPr>
-      </w:pPr>
-      <w:r>
-        <w:rPr>
-          <w:noProof/>
-          <w:lang w:val="pt-BR"/>
-        </w:rPr>
-        <w:t>1.5</w:t>
-      </w:r>
-      <w:r>
-        <w:rPr>
-          <w:noProof/>
-          <w:snapToGrid/>
-          <w:sz w:val="24"/>
-          <w:szCs w:val="24"/>
-        </w:rPr>
-        <w:tab/>
-      </w:r>
-      <w:r>
-        <w:rPr>
-          <w:noProof/>
-          <w:lang w:val="pt-BR"/>
-        </w:rPr>
-        <w:t>Visão Geral</w:t>
-      </w:r>
-      <w:r>
-        <w:rPr>
-          <w:noProof/>
-        </w:rPr>
-        <w:tab/>
-      </w:r>
-      <w:r>
-        <w:rPr>
-          <w:noProof/>
-        </w:rPr>
-        <w:fldChar w:fldCharType="begin"/>
-      </w:r>
-      <w:r>
-        <w:rPr>
-          <w:noProof/>
-        </w:rPr>
-        <w:instrText xml:space="preserve"> PAGEREF _Toc18208362 \h </w:instrText>
-      </w:r>
-      <w:r>
-        <w:rPr>
-          <w:noProof/>
-        </w:rPr>
-      </w:r>
-      <w:r>
-        <w:rPr>
-          <w:noProof/>
-        </w:rPr>
-        <w:fldChar w:fldCharType="separate"/>
-      </w:r>
-      <w:r>
-        <w:rPr>
-          <w:noProof/>
-        </w:rPr>
-        <w:t>2</w:t>
-      </w:r>
-      <w:r>
-        <w:rPr>
-          <w:noProof/>
-        </w:rPr>
-        <w:fldChar w:fldCharType="end"/>
-      </w:r>
-    </w:p>
-    <w:p>
-      <w:pPr>
-        <w:pStyle w:val="Sumrio1"/>
-        <w:tabs>
-          <w:tab w:val="left" w:pos="432"/>
-        </w:tabs>
-        <w:rPr>
-          <w:noProof/>
-          <w:snapToGrid/>
-          <w:sz w:val="24"/>
-          <w:szCs w:val="24"/>
-          <w:lang w:val="fr-FR"/>
-        </w:rPr>
-      </w:pPr>
-      <w:r>
-        <w:rPr>
-          <w:noProof/>
-          <w:lang w:val="pt-BR"/>
-        </w:rPr>
-        <w:t>2.</w:t>
-      </w:r>
-      <w:r>
-        <w:rPr>
-          <w:noProof/>
-          <w:snapToGrid/>
-          <w:sz w:val="24"/>
-          <w:szCs w:val="24"/>
-          <w:lang w:val="fr-FR"/>
-        </w:rPr>
-        <w:tab/>
-      </w:r>
-      <w:r>
-        <w:rPr>
-          <w:noProof/>
-          <w:lang w:val="pt-BR"/>
-        </w:rPr>
-        <w:t>Sumário de Avaliação de Testes</w:t>
-      </w:r>
-      <w:r>
-        <w:rPr>
-          <w:noProof/>
-          <w:lang w:val="fr-FR"/>
-        </w:rPr>
-        <w:tab/>
-      </w:r>
-      <w:r>
-        <w:rPr>
-          <w:noProof/>
-        </w:rPr>
-        <w:fldChar w:fldCharType="begin"/>
-      </w:r>
-      <w:r>
-        <w:rPr>
-          <w:noProof/>
-          <w:lang w:val="fr-FR"/>
-        </w:rPr>
-        <w:instrText xml:space="preserve"> PAGEREF _Toc18208363 \h </w:instrText>
-      </w:r>
-      <w:r>
-        <w:rPr>
-          <w:noProof/>
-        </w:rPr>
-      </w:r>
-      <w:r>
-        <w:rPr>
-          <w:noProof/>
-        </w:rPr>
-        <w:fldChar w:fldCharType="separate"/>
-      </w:r>
-      <w:r>
-        <w:rPr>
-          <w:noProof/>
-          <w:lang w:val="fr-FR"/>
-        </w:rPr>
-        <w:t>2</w:t>
-      </w:r>
-      <w:r>
-        <w:rPr>
-          <w:noProof/>
-        </w:rPr>
-        <w:fldChar w:fldCharType="end"/>
-      </w:r>
-    </w:p>
-    <w:p>
-      <w:pPr>
-        <w:pStyle w:val="Sumrio1"/>
-        <w:tabs>
-          <w:tab w:val="left" w:pos="432"/>
-        </w:tabs>
-        <w:rPr>
-          <w:noProof/>
-          <w:snapToGrid/>
-          <w:sz w:val="24"/>
-          <w:szCs w:val="24"/>
-          <w:lang w:val="fr-FR"/>
-        </w:rPr>
-      </w:pPr>
-      <w:r>
-        <w:rPr>
-          <w:noProof/>
-          <w:lang w:val="pt-BR"/>
-        </w:rPr>
-        <w:t>3.</w:t>
-      </w:r>
-      <w:r>
-        <w:rPr>
-          <w:noProof/>
-          <w:snapToGrid/>
-          <w:sz w:val="24"/>
-          <w:szCs w:val="24"/>
-          <w:lang w:val="fr-FR"/>
-        </w:rPr>
-        <w:tab/>
-      </w:r>
-      <w:r>
-        <w:rPr>
-          <w:noProof/>
-          <w:lang w:val="pt-BR"/>
-        </w:rPr>
-        <w:t>Cobertura de Teste Baseada em Requisitos</w:t>
-      </w:r>
-      <w:r>
-        <w:rPr>
-          <w:noProof/>
-          <w:lang w:val="fr-FR"/>
-        </w:rPr>
-        <w:tab/>
-      </w:r>
-      <w:r>
-        <w:rPr>
-          <w:noProof/>
-        </w:rPr>
-        <w:fldChar w:fldCharType="begin"/>
-      </w:r>
-      <w:r>
-        <w:rPr>
-          <w:noProof/>
-          <w:lang w:val="fr-FR"/>
-        </w:rPr>
-        <w:instrText xml:space="preserve"> PAGEREF _Toc18208364 \h </w:instrText>
-      </w:r>
-      <w:r>
-        <w:rPr>
-          <w:noProof/>
-        </w:rPr>
-      </w:r>
-      <w:r>
-        <w:rPr>
-          <w:noProof/>
-        </w:rPr>
-        <w:fldChar w:fldCharType="separate"/>
-      </w:r>
-      <w:r>
-        <w:rPr>
-          <w:noProof/>
-          <w:lang w:val="fr-FR"/>
-        </w:rPr>
-        <w:t>2</w:t>
-      </w:r>
-      <w:r>
-        <w:rPr>
-          <w:noProof/>
-        </w:rPr>
-        <w:fldChar w:fldCharType="end"/>
-      </w:r>
-    </w:p>
-    <w:p>
-      <w:pPr>
-        <w:pStyle w:val="Sumrio1"/>
-        <w:tabs>
-          <w:tab w:val="left" w:pos="432"/>
-        </w:tabs>
-        <w:rPr>
-          <w:noProof/>
-          <w:snapToGrid/>
-          <w:sz w:val="24"/>
-          <w:szCs w:val="24"/>
-          <w:lang w:val="fr-FR"/>
-        </w:rPr>
-      </w:pPr>
-      <w:r>
-        <w:rPr>
-          <w:noProof/>
-          <w:lang w:val="pt-BR"/>
-        </w:rPr>
-        <w:t>4.</w:t>
-      </w:r>
-      <w:r>
-        <w:rPr>
-          <w:noProof/>
-          <w:snapToGrid/>
-          <w:sz w:val="24"/>
-          <w:szCs w:val="24"/>
-          <w:lang w:val="fr-FR"/>
-        </w:rPr>
-        <w:tab/>
-      </w:r>
-      <w:r>
-        <w:rPr>
-          <w:noProof/>
-          <w:lang w:val="pt-BR"/>
-        </w:rPr>
-        <w:t>Cobertura de Teste Baseada em Códigos</w:t>
-      </w:r>
-      <w:r>
-        <w:rPr>
-          <w:noProof/>
-          <w:lang w:val="fr-FR"/>
-        </w:rPr>
-        <w:tab/>
-      </w:r>
-      <w:r>
-        <w:rPr>
-          <w:noProof/>
-        </w:rPr>
-        <w:fldChar w:fldCharType="begin"/>
-      </w:r>
-      <w:r>
-        <w:rPr>
-          <w:noProof/>
-          <w:lang w:val="fr-FR"/>
-        </w:rPr>
-        <w:instrText xml:space="preserve"> PAGEREF _Toc18208365 \h </w:instrText>
-      </w:r>
-      <w:r>
-        <w:rPr>
-          <w:noProof/>
-        </w:rPr>
-      </w:r>
-      <w:r>
-        <w:rPr>
-          <w:noProof/>
-        </w:rPr>
-        <w:fldChar w:fldCharType="separate"/>
-      </w:r>
-      <w:r>
-        <w:rPr>
-          <w:noProof/>
-          <w:lang w:val="fr-FR"/>
-        </w:rPr>
-        <w:t>2</w:t>
-      </w:r>
-      <w:r>
-        <w:rPr>
-          <w:noProof/>
-        </w:rPr>
-        <w:fldChar w:fldCharType="end"/>
-      </w:r>
-    </w:p>
-    <w:p>
-      <w:pPr>
-        <w:pStyle w:val="Sumrio1"/>
-        <w:tabs>
-          <w:tab w:val="left" w:pos="432"/>
-        </w:tabs>
-        <w:rPr>
-          <w:noProof/>
-          <w:snapToGrid/>
-          <w:sz w:val="24"/>
-          <w:szCs w:val="24"/>
-          <w:lang w:val="fr-FR"/>
-        </w:rPr>
-      </w:pPr>
-      <w:r>
-        <w:rPr>
-          <w:noProof/>
-          <w:lang w:val="pt-BR"/>
-        </w:rPr>
-        <w:t>5.</w:t>
-      </w:r>
-      <w:r>
-        <w:rPr>
-          <w:noProof/>
-          <w:snapToGrid/>
-          <w:sz w:val="24"/>
-          <w:szCs w:val="24"/>
-          <w:lang w:val="fr-FR"/>
-        </w:rPr>
-        <w:tab/>
-      </w:r>
-      <w:r>
-        <w:rPr>
-          <w:noProof/>
-          <w:lang w:val="pt-BR"/>
-        </w:rPr>
-        <w:t>Ações Sugeridas</w:t>
-      </w:r>
-      <w:r>
-        <w:rPr>
-          <w:noProof/>
-          <w:lang w:val="fr-FR"/>
-        </w:rPr>
-        <w:tab/>
-      </w:r>
-      <w:r>
-        <w:rPr>
-          <w:noProof/>
-        </w:rPr>
-        <w:fldChar w:fldCharType="begin"/>
-      </w:r>
-      <w:r>
-        <w:rPr>
-          <w:noProof/>
-          <w:lang w:val="fr-FR"/>
-        </w:rPr>
-        <w:instrText xml:space="preserve"> PAGEREF _Toc18208366 \h </w:instrText>
-      </w:r>
-      <w:r>
-        <w:rPr>
-          <w:noProof/>
-        </w:rPr>
-      </w:r>
-      <w:r>
-        <w:rPr>
-          <w:noProof/>
-        </w:rPr>
-        <w:fldChar w:fldCharType="separate"/>
-      </w:r>
-      <w:r>
-        <w:rPr>
-          <w:noProof/>
-          <w:lang w:val="fr-FR"/>
-        </w:rPr>
-        <w:t>2</w:t>
-      </w:r>
-      <w:r>
-        <w:rPr>
-          <w:noProof/>
-        </w:rPr>
-        <w:fldChar w:fldCharType="end"/>
-      </w:r>
-    </w:p>
-    <w:p>
-      <w:pPr>
-        <w:pStyle w:val="Sumrio1"/>
-        <w:tabs>
-          <w:tab w:val="left" w:pos="432"/>
-        </w:tabs>
-        <w:rPr>
-          <w:noProof/>
-          <w:snapToGrid/>
-          <w:sz w:val="24"/>
-          <w:szCs w:val="24"/>
-          <w:lang w:val="fr-FR"/>
-        </w:rPr>
-      </w:pPr>
-      <w:r>
-        <w:rPr>
-          <w:noProof/>
-          <w:lang w:val="pt-BR"/>
-        </w:rPr>
-        <w:t>6.</w:t>
-      </w:r>
-      <w:r>
-        <w:rPr>
-          <w:noProof/>
-          <w:snapToGrid/>
-          <w:sz w:val="24"/>
-          <w:szCs w:val="24"/>
-          <w:lang w:val="fr-FR"/>
-        </w:rPr>
-        <w:tab/>
-      </w:r>
-      <w:r>
-        <w:rPr>
-          <w:noProof/>
-          <w:lang w:val="pt-BR"/>
-        </w:rPr>
-        <w:t>Diagramas</w:t>
-      </w:r>
-      <w:r>
-        <w:rPr>
-          <w:noProof/>
-          <w:lang w:val="fr-FR"/>
-        </w:rPr>
-        <w:tab/>
-      </w:r>
-      <w:r>
-        <w:rPr>
-          <w:noProof/>
-        </w:rPr>
-        <w:fldChar w:fldCharType="begin"/>
-      </w:r>
-      <w:r>
-        <w:rPr>
-          <w:noProof/>
-          <w:lang w:val="fr-FR"/>
-        </w:rPr>
-        <w:instrText xml:space="preserve"> PAGEREF _Toc18208367 \h </w:instrText>
-      </w:r>
-      <w:r>
-        <w:rPr>
-          <w:noProof/>
-        </w:rPr>
-      </w:r>
-      <w:r>
-        <w:rPr>
-          <w:noProof/>
-        </w:rPr>
-        <w:fldChar w:fldCharType="separate"/>
-      </w:r>
-      <w:r>
-        <w:rPr>
-          <w:noProof/>
-          <w:lang w:val="fr-FR"/>
-        </w:rPr>
-        <w:t>2</w:t>
-      </w:r>
-      <w:r>
-        <w:rPr>
-          <w:noProof/>
-        </w:rPr>
-        <w:fldChar w:fldCharType="end"/>
-      </w:r>
-    </w:p>
-    <w:p>
-      <w:pPr>
-        <w:pStyle w:val="Ttulo"/>
+        <w:pStyle w:val="Title"/>
         <w:rPr>
           <w:lang w:val="pt-BR"/>
         </w:rPr>
@@ -1646,56 +1621,56 @@
     </w:p>
     <w:p>
       <w:pPr>
-        <w:pStyle w:val="Ttulo1"/>
+        <w:pStyle w:val="Heading1"/>
         <w:ind w:left="1080" w:hanging="360"/>
         <w:rPr>
           <w:lang w:val="pt-BR"/>
         </w:rPr>
       </w:pPr>
-      <w:bookmarkStart w:id="0" w:name="_Toc456600917"/>
-      <w:bookmarkStart w:id="1" w:name="_Toc456598586"/>
-      <w:bookmarkStart w:id="2" w:name="_Toc18208357"/>
+      <w:bookmarkStart w:id="1" w:name="_Toc456600917"/>
+      <w:bookmarkStart w:id="2" w:name="_Toc456598586"/>
+      <w:bookmarkStart w:id="3" w:name="_Toc307668019"/>
       <w:r>
         <w:rPr>
           <w:lang w:val="pt-BR"/>
         </w:rPr>
         <w:t>Introdução</w:t>
       </w:r>
-      <w:bookmarkEnd w:id="0"/>
       <w:bookmarkEnd w:id="1"/>
       <w:bookmarkEnd w:id="2"/>
-    </w:p>
-    <w:p>
-      <w:pPr>
-        <w:pStyle w:val="Ttulo2"/>
-        <w:rPr>
-          <w:lang w:val="pt-BR"/>
-        </w:rPr>
-      </w:pPr>
-      <w:bookmarkStart w:id="3" w:name="_Toc456600918"/>
-      <w:bookmarkStart w:id="4" w:name="_Toc456598587"/>
-      <w:bookmarkStart w:id="5" w:name="_Toc18208358"/>
-    </w:p>
-    <w:p>
-      <w:pPr>
-        <w:pStyle w:val="Ttulo2"/>
-        <w:rPr>
-          <w:lang w:val="pt-BR"/>
-        </w:rPr>
-      </w:pPr>
+      <w:bookmarkEnd w:id="3"/>
+    </w:p>
+    <w:p>
+      <w:pPr>
+        <w:pStyle w:val="Heading2"/>
+        <w:rPr>
+          <w:lang w:val="pt-BR"/>
+        </w:rPr>
+      </w:pPr>
+      <w:bookmarkStart w:id="4" w:name="_Toc456600918"/>
+      <w:bookmarkStart w:id="5" w:name="_Toc456598587"/>
+    </w:p>
+    <w:p>
+      <w:pPr>
+        <w:pStyle w:val="Heading2"/>
+        <w:rPr>
+          <w:lang w:val="pt-BR"/>
+        </w:rPr>
+      </w:pPr>
+      <w:bookmarkStart w:id="6" w:name="_Toc307668020"/>
       <w:r>
         <w:rPr>
           <w:lang w:val="pt-BR"/>
         </w:rPr>
         <w:t>Finalidade</w:t>
       </w:r>
-      <w:bookmarkEnd w:id="3"/>
       <w:bookmarkEnd w:id="4"/>
       <w:bookmarkEnd w:id="5"/>
-    </w:p>
-    <w:p>
-      <w:pPr>
-        <w:pStyle w:val="Corpodetexto"/>
+      <w:bookmarkEnd w:id="6"/>
+    </w:p>
+    <w:p>
+      <w:pPr>
+        <w:pStyle w:val="BodyText"/>
         <w:ind w:left="0" w:firstLine="720"/>
         <w:rPr>
           <w:rStyle w:val="apple-style-span"/>
@@ -1707,7 +1682,7 @@
     </w:p>
     <w:p>
       <w:pPr>
-        <w:pStyle w:val="Corpodetexto"/>
+        <w:pStyle w:val="BodyText"/>
         <w:ind w:left="0" w:firstLine="720"/>
         <w:rPr>
           <w:rStyle w:val="apple-style-span"/>
@@ -1723,7 +1698,7 @@
           <w:color w:val="000000"/>
           <w:lang w:val="pt-PT"/>
         </w:rPr>
-        <w:t>Este Relatório de Avaliação de Teste descreve os resultados dos teste</w:t>
+        <w:t>Este Relatório de Avaliação de Teste descreve os resultados dos testes</w:t>
       </w:r>
       <w:r>
         <w:rPr>
@@ -1732,7 +1707,7 @@
           <w:color w:val="000000"/>
           <w:lang w:val="pt-PT"/>
         </w:rPr>
-        <w:t>s</w:t>
+        <w:t xml:space="preserve"> realizados em termos do</w:t>
       </w:r>
       <w:r>
         <w:rPr>
@@ -1741,7 +1716,7 @@
           <w:color w:val="000000"/>
           <w:lang w:val="pt-PT"/>
         </w:rPr>
-        <w:t xml:space="preserve"> realizados em termos do</w:t>
+        <w:t xml:space="preserve"> que foi especificado no Plano de teste</w:t>
       </w:r>
       <w:r>
         <w:rPr>
@@ -1750,9 +1725,8 @@
           <w:color w:val="000000"/>
           <w:lang w:val="pt-PT"/>
         </w:rPr>
-        <w:t xml:space="preserve"> que </w:t>
-      </w:r>
-      <w:proofErr w:type="gramStart"/>
+        <w:t xml:space="preserve"> versão 1.1 (</w:t>
+      </w:r>
       <w:r>
         <w:rPr>
           <w:rStyle w:val="apple-style-span"/>
@@ -1760,9 +1734,8 @@
           <w:color w:val="000000"/>
           <w:lang w:val="pt-PT"/>
         </w:rPr>
-        <w:t>foi</w:t>
-      </w:r>
-      <w:proofErr w:type="gramEnd"/>
+        <w:t>DPEAP_PLT_20111018</w:t>
+      </w:r>
       <w:r>
         <w:rPr>
           <w:rStyle w:val="apple-style-span"/>
@@ -1770,7 +1743,7 @@
           <w:color w:val="000000"/>
           <w:lang w:val="pt-PT"/>
         </w:rPr>
-        <w:t xml:space="preserve"> especificado no Plano de teste</w:t>
+        <w:t>)</w:t>
       </w:r>
       <w:r>
         <w:rPr>
@@ -1779,78 +1752,51 @@
           <w:color w:val="000000"/>
           <w:lang w:val="pt-PT"/>
         </w:rPr>
-        <w:t xml:space="preserve"> versão 1.1 (</w:t>
-      </w:r>
-      <w:r>
-        <w:rPr>
-          <w:rStyle w:val="apple-style-span"/>
-          <w:rFonts w:ascii="Arial" w:hAnsi="Arial" w:cs="Arial"/>
-          <w:color w:val="000000"/>
+        <w:t>.</w:t>
+      </w:r>
+    </w:p>
+    <w:p>
+      <w:pPr>
+        <w:pStyle w:val="BodyText"/>
+        <w:ind w:left="0" w:firstLine="720"/>
+        <w:rPr>
+          <w:rFonts w:ascii="Arial" w:hAnsi="Arial" w:cs="Arial"/>
           <w:lang w:val="pt-PT"/>
         </w:rPr>
-        <w:t>DPEAP_PLT_20111018</w:t>
-      </w:r>
-      <w:r>
-        <w:rPr>
-          <w:rStyle w:val="apple-style-span"/>
-          <w:rFonts w:ascii="Arial" w:hAnsi="Arial" w:cs="Arial"/>
-          <w:color w:val="000000"/>
-          <w:lang w:val="pt-PT"/>
-        </w:rPr>
-        <w:t>)</w:t>
-      </w:r>
-      <w:r>
-        <w:rPr>
-          <w:rStyle w:val="apple-style-span"/>
-          <w:rFonts w:ascii="Arial" w:hAnsi="Arial" w:cs="Arial"/>
-          <w:color w:val="000000"/>
-          <w:lang w:val="pt-PT"/>
-        </w:rPr>
-        <w:t>.</w:t>
-      </w:r>
-    </w:p>
-    <w:p>
-      <w:pPr>
-        <w:pStyle w:val="Corpodetexto"/>
-        <w:ind w:left="0" w:firstLine="720"/>
-        <w:rPr>
-          <w:rFonts w:ascii="Arial" w:hAnsi="Arial" w:cs="Arial"/>
-          <w:lang w:val="pt-PT"/>
-        </w:rPr>
-      </w:pPr>
-    </w:p>
-    <w:p>
-      <w:pPr>
-        <w:pStyle w:val="Ttulo2"/>
-        <w:rPr>
-          <w:lang w:val="pt-BR"/>
-        </w:rPr>
-      </w:pPr>
-      <w:bookmarkStart w:id="6" w:name="_Toc456600919"/>
-      <w:bookmarkStart w:id="7" w:name="_Toc456598588"/>
-      <w:bookmarkStart w:id="8" w:name="_Toc18208359"/>
+      </w:pPr>
+    </w:p>
+    <w:p>
+      <w:pPr>
+        <w:pStyle w:val="Heading2"/>
+        <w:rPr>
+          <w:lang w:val="pt-BR"/>
+        </w:rPr>
+      </w:pPr>
+      <w:bookmarkStart w:id="7" w:name="_Toc456600919"/>
+      <w:bookmarkStart w:id="8" w:name="_Toc456598588"/>
+      <w:bookmarkStart w:id="9" w:name="_Toc307668021"/>
       <w:r>
         <w:rPr>
           <w:lang w:val="pt-BR"/>
         </w:rPr>
         <w:t>Escopo</w:t>
       </w:r>
-      <w:bookmarkEnd w:id="6"/>
       <w:bookmarkEnd w:id="7"/>
       <w:bookmarkEnd w:id="8"/>
-    </w:p>
-    <w:p>
-      <w:pPr>
-        <w:pStyle w:val="Corpodetexto"/>
-        <w:rPr>
-          <w:rFonts w:ascii="Arial" w:hAnsi="Arial" w:cs="Arial"/>
-          <w:lang w:val="pt-BR"/>
-        </w:rPr>
-      </w:pPr>
-    </w:p>
-    <w:p>
-      <w:pPr>
-        <w:pStyle w:val="Corpodetexto"/>
+      <w:bookmarkEnd w:id="9"/>
+    </w:p>
+    <w:p>
+      <w:pPr>
+        <w:pStyle w:val="BodyText"/>
+        <w:rPr>
+          <w:rFonts w:ascii="Arial" w:hAnsi="Arial" w:cs="Arial"/>
+          <w:lang w:val="pt-BR"/>
+        </w:rPr>
+      </w:pPr>
+    </w:p>
+    <w:p>
+      <w:pPr>
+        <w:pStyle w:val="BodyText"/>
         <w:ind w:left="0" w:firstLine="720"/>
         <w:rPr>
           <w:rFonts w:ascii="Arial" w:hAnsi="Arial" w:cs="Arial"/>
@@ -1891,37 +1837,7 @@
           <w:rFonts w:ascii="Arial" w:hAnsi="Arial" w:cs="Arial"/>
           <w:lang w:val="pt-BR"/>
         </w:rPr>
-        <w:t xml:space="preserve"> referente a essa build.</w:t>
-      </w:r>
-      <w:r>
-        <w:rPr>
-          <w:rFonts w:ascii="Arial" w:hAnsi="Arial" w:cs="Arial"/>
-          <w:lang w:val="pt-BR"/>
-        </w:rPr>
-        <w:t xml:space="preserve"> </w:t>
-      </w:r>
-      <w:proofErr w:type="gramStart"/>
-      <w:r>
-        <w:rPr>
-          <w:rFonts w:ascii="Arial" w:hAnsi="Arial" w:cs="Arial"/>
-          <w:lang w:val="pt-BR"/>
-        </w:rPr>
-        <w:t>Est</w:t>
-      </w:r>
-      <w:r>
-        <w:rPr>
-          <w:rFonts w:ascii="Arial" w:hAnsi="Arial" w:cs="Arial"/>
-          <w:lang w:val="pt-BR"/>
-        </w:rPr>
-        <w:t>es serão</w:t>
-      </w:r>
-      <w:proofErr w:type="gramEnd"/>
-      <w:r>
-        <w:rPr>
-          <w:rFonts w:ascii="Arial" w:hAnsi="Arial" w:cs="Arial"/>
-          <w:lang w:val="pt-BR"/>
-        </w:rPr>
-        <w:t xml:space="preserve"> realizados no </w:t>
+        <w:t xml:space="preserve"> referente a essa build. Estes serão realizados no </w:t>
       </w:r>
       <w:r>
         <w:rPr>
@@ -1943,35 +1859,14 @@
           <w:rFonts w:ascii="Arial" w:hAnsi="Arial" w:cs="Arial"/>
           <w:lang w:val="pt-BR"/>
         </w:rPr>
-        <w:t xml:space="preserve"> </w:t>
-      </w:r>
-      <w:r>
-        <w:rPr>
-          <w:rFonts w:ascii="Arial" w:hAnsi="Arial" w:cs="Arial"/>
-          <w:lang w:val="pt-BR"/>
-        </w:rPr>
-        <w:t>Os testes</w:t>
-      </w:r>
-      <w:r>
-        <w:rPr>
-          <w:rFonts w:ascii="Arial" w:hAnsi="Arial" w:cs="Arial"/>
-          <w:lang w:val="pt-BR"/>
-        </w:rPr>
-        <w:t xml:space="preserve"> administrados estão descritos no plano de teste 1.1</w:t>
-      </w:r>
-      <w:r>
-        <w:rPr>
-          <w:rFonts w:ascii="Arial" w:hAnsi="Arial" w:cs="Arial"/>
-          <w:lang w:val="pt-BR"/>
-        </w:rPr>
-        <w:t xml:space="preserve"> </w:t>
-      </w:r>
-      <w:r>
-        <w:rPr>
-          <w:rFonts w:ascii="Arial" w:hAnsi="Arial" w:cs="Arial"/>
-          <w:lang w:val="pt-BR"/>
-        </w:rPr>
-        <w:t xml:space="preserve">arquivo de referência </w:t>
+        <w:t xml:space="preserve"> Os testes administrados estão descritos no plano de teste 1.1</w:t>
+      </w:r>
+      <w:r>
+        <w:rPr>
+          <w:rFonts w:ascii="Arial" w:hAnsi="Arial" w:cs="Arial"/>
+          <w:lang w:val="pt-BR"/>
+        </w:rPr>
+        <w:t xml:space="preserve"> arquivo de referência </w:t>
       </w:r>
       <w:r>
         <w:rPr>
@@ -1990,7 +1885,7 @@
     </w:p>
     <w:p>
       <w:pPr>
-        <w:pStyle w:val="Corpodetexto"/>
+        <w:pStyle w:val="BodyText"/>
         <w:ind w:left="0" w:firstLine="720"/>
         <w:rPr>
           <w:rFonts w:ascii="Arial" w:hAnsi="Arial" w:cs="Arial"/>
@@ -2000,7 +1895,7 @@
     </w:p>
     <w:p>
       <w:pPr>
-        <w:pStyle w:val="Corpodetexto"/>
+        <w:pStyle w:val="BodyText"/>
         <w:numPr>
           <w:ilvl w:val="0"/>
           <w:numId w:val="24"/>
@@ -2015,19 +1910,12 @@
           <w:rFonts w:ascii="Arial" w:hAnsi="Arial" w:cs="Arial"/>
           <w:lang w:val="pt-BR"/>
         </w:rPr>
-        <w:t>A</w:t>
-      </w:r>
-      <w:r>
-        <w:rPr>
-          <w:rFonts w:ascii="Arial" w:hAnsi="Arial" w:cs="Arial"/>
-          <w:lang w:val="pt-BR"/>
-        </w:rPr>
-        <w:t>valiar a interface com o usuário</w:t>
-      </w:r>
-    </w:p>
-    <w:p>
-      <w:pPr>
-        <w:pStyle w:val="Corpodetexto"/>
+        <w:t>Avaliar a interface com o usuário</w:t>
+      </w:r>
+    </w:p>
+    <w:p>
+      <w:pPr>
+        <w:pStyle w:val="BodyText"/>
         <w:numPr>
           <w:ilvl w:val="0"/>
           <w:numId w:val="24"/>
@@ -2042,14 +1930,7 @@
           <w:rFonts w:ascii="Arial" w:hAnsi="Arial" w:cs="Arial"/>
           <w:lang w:val="pt-BR"/>
         </w:rPr>
-        <w:t>Avaliar as configuraç</w:t>
-      </w:r>
-      <w:r>
-        <w:rPr>
-          <w:rFonts w:ascii="Arial" w:hAnsi="Arial" w:cs="Arial"/>
-          <w:lang w:val="pt-BR"/>
-        </w:rPr>
-        <w:t>ões</w:t>
+        <w:t>Avaliar as configurações</w:t>
       </w:r>
       <w:r>
         <w:rPr>
@@ -2076,29 +1957,28 @@
     </w:p>
     <w:p>
       <w:pPr>
-        <w:pStyle w:val="Corpodetexto"/>
-        <w:rPr>
-          <w:lang w:val="pt-BR"/>
-        </w:rPr>
-      </w:pPr>
-    </w:p>
-    <w:p>
-      <w:pPr>
-        <w:pStyle w:val="Ttulo2"/>
-        <w:rPr>
-          <w:lang w:val="pt-BR"/>
-        </w:rPr>
-      </w:pPr>
-      <w:bookmarkStart w:id="9" w:name="_Toc456600920"/>
-      <w:bookmarkStart w:id="10" w:name="_Toc456598589"/>
-      <w:bookmarkStart w:id="11" w:name="_Toc18208360"/>
+        <w:pStyle w:val="BodyText"/>
+        <w:rPr>
+          <w:lang w:val="pt-BR"/>
+        </w:rPr>
+      </w:pPr>
+    </w:p>
+    <w:p>
+      <w:pPr>
+        <w:pStyle w:val="Heading2"/>
+        <w:rPr>
+          <w:lang w:val="pt-BR"/>
+        </w:rPr>
+      </w:pPr>
+      <w:bookmarkStart w:id="10" w:name="_Toc456600920"/>
+      <w:bookmarkStart w:id="11" w:name="_Toc456598589"/>
+      <w:bookmarkStart w:id="12" w:name="_Toc307668022"/>
       <w:r>
         <w:rPr>
           <w:lang w:val="pt-BR"/>
         </w:rPr>
         <w:t xml:space="preserve">Definições, Acrônimos e </w:t>
       </w:r>
-      <w:bookmarkEnd w:id="9"/>
       <w:bookmarkEnd w:id="10"/>
       <w:bookmarkEnd w:id="11"/>
       <w:r>
@@ -2107,6 +1987,7 @@
         </w:rPr>
         <w:t>Abreviações.</w:t>
       </w:r>
+      <w:bookmarkEnd w:id="12"/>
     </w:p>
     <w:p>
       <w:pPr>
@@ -2197,54 +2078,40 @@
           <w:rFonts w:ascii="Arial" w:hAnsi="Arial" w:cs="Arial"/>
           <w:lang w:val="pt-BR"/>
         </w:rPr>
-        <w:t>Vide documento Plano de teste</w:t>
-      </w:r>
-      <w:r>
-        <w:rPr>
-          <w:rFonts w:ascii="Arial" w:hAnsi="Arial" w:cs="Arial"/>
-          <w:lang w:val="pt-BR"/>
-        </w:rPr>
-        <w:t xml:space="preserve"> </w:t>
-      </w:r>
-      <w:r>
-        <w:rPr>
-          <w:rFonts w:ascii="Arial" w:hAnsi="Arial" w:cs="Arial"/>
-          <w:lang w:val="pt-BR"/>
-        </w:rPr>
-        <w:t>- (DPEAP_PLT_20111018)</w:t>
-      </w:r>
-    </w:p>
-    <w:p>
-      <w:pPr>
-        <w:pStyle w:val="Corpodetexto"/>
-        <w:rPr>
-          <w:lang w:val="pt-BR"/>
-        </w:rPr>
-      </w:pPr>
-    </w:p>
-    <w:p>
-      <w:pPr>
-        <w:pStyle w:val="Ttulo2"/>
-        <w:rPr>
-          <w:lang w:val="pt-BR"/>
-        </w:rPr>
-      </w:pPr>
-      <w:bookmarkStart w:id="12" w:name="_Toc456600921"/>
-      <w:bookmarkStart w:id="13" w:name="_Toc456598590"/>
-      <w:bookmarkStart w:id="14" w:name="_Toc18208361"/>
+        <w:t>Vide documento Plano de teste - (DPEAP_PLT_20111018)</w:t>
+      </w:r>
+    </w:p>
+    <w:p>
+      <w:pPr>
+        <w:pStyle w:val="BodyText"/>
+        <w:rPr>
+          <w:lang w:val="pt-BR"/>
+        </w:rPr>
+      </w:pPr>
+    </w:p>
+    <w:p>
+      <w:pPr>
+        <w:pStyle w:val="Heading2"/>
+        <w:rPr>
+          <w:lang w:val="pt-BR"/>
+        </w:rPr>
+      </w:pPr>
+      <w:bookmarkStart w:id="13" w:name="_Toc456600921"/>
+      <w:bookmarkStart w:id="14" w:name="_Toc456598590"/>
+      <w:bookmarkStart w:id="15" w:name="_Toc307668023"/>
       <w:r>
         <w:rPr>
           <w:lang w:val="pt-BR"/>
         </w:rPr>
         <w:t>Referências</w:t>
       </w:r>
-      <w:bookmarkEnd w:id="12"/>
       <w:bookmarkEnd w:id="13"/>
       <w:bookmarkEnd w:id="14"/>
-    </w:p>
-    <w:p>
-      <w:pPr>
-        <w:pStyle w:val="Corpodetexto"/>
+      <w:bookmarkEnd w:id="15"/>
+    </w:p>
+    <w:p>
+      <w:pPr>
+        <w:pStyle w:val="BodyText"/>
         <w:rPr>
           <w:rFonts w:ascii="Arial" w:hAnsi="Arial" w:cs="Arial"/>
           <w:lang w:val="pt-BR"/>
@@ -2286,7 +2153,7 @@
     </w:p>
     <w:p>
       <w:pPr>
-        <w:pStyle w:val="PargrafodaLista"/>
+        <w:pStyle w:val="ListParagraph"/>
         <w:widowControl/>
         <w:numPr>
           <w:ilvl w:val="0"/>
@@ -2310,7 +2177,7 @@
     </w:p>
     <w:p>
       <w:pPr>
-        <w:pStyle w:val="PargrafodaLista"/>
+        <w:pStyle w:val="ListParagraph"/>
         <w:widowControl/>
         <w:numPr>
           <w:ilvl w:val="0"/>
@@ -2329,14 +2196,7 @@
           <w:rFonts w:ascii="Arial" w:hAnsi="Arial" w:cs="Arial"/>
           <w:lang w:val="pt-BR"/>
         </w:rPr>
-        <w:t>Especificação suplementar</w:t>
-      </w:r>
-      <w:r>
-        <w:rPr>
-          <w:rFonts w:ascii="Arial" w:hAnsi="Arial" w:cs="Arial"/>
-          <w:lang w:val="pt-BR"/>
-        </w:rPr>
-        <w:t xml:space="preserve"> -</w:t>
+        <w:t>Especificação suplementar -</w:t>
       </w:r>
       <w:r>
         <w:rPr>
@@ -2420,7 +2280,7 @@
     </w:p>
     <w:p>
       <w:pPr>
-        <w:pStyle w:val="Corpodetexto"/>
+        <w:pStyle w:val="BodyText"/>
         <w:ind w:left="0"/>
         <w:rPr>
           <w:lang w:val="pt-BR"/>
@@ -2429,376 +2289,330 @@
     </w:p>
     <w:p>
       <w:pPr>
-        <w:pStyle w:val="Corpodetexto"/>
-        <w:rPr>
-          <w:highlight w:val="lightGray"/>
-          <w:lang w:val="pt-BR"/>
-        </w:rPr>
-      </w:pPr>
-      <w:r>
-        <w:rPr>
-          <w:highlight w:val="lightGray"/>
-          <w:lang w:val="pt-BR"/>
-        </w:rPr>
-        <w:t>Caso de teste:</w:t>
-      </w:r>
-    </w:p>
-    <w:p>
-      <w:pPr>
-        <w:pStyle w:val="Corpodetexto"/>
-        <w:numPr>
-          <w:ilvl w:val="0"/>
-          <w:numId w:val="23"/>
-        </w:numPr>
-        <w:rPr>
-          <w:highlight w:val="lightGray"/>
-          <w:lang w:val="pt-BR"/>
-        </w:rPr>
-      </w:pPr>
-      <w:r>
-        <w:rPr>
-          <w:highlight w:val="lightGray"/>
-          <w:lang w:val="pt-BR"/>
-        </w:rPr>
-        <w:t>Cobertura de código de 95%</w:t>
-      </w:r>
-    </w:p>
-    <w:p>
-      <w:pPr>
-        <w:pStyle w:val="Corpodetexto"/>
-        <w:rPr>
-          <w:highlight w:val="lightGray"/>
-          <w:lang w:val="pt-BR"/>
-        </w:rPr>
-      </w:pPr>
-    </w:p>
-    <w:p>
-      <w:pPr>
-        <w:pStyle w:val="Corpodetexto"/>
-        <w:rPr>
-          <w:highlight w:val="lightGray"/>
-          <w:lang w:val="pt-BR"/>
-        </w:rPr>
-      </w:pPr>
-      <w:r>
-        <w:rPr>
-          <w:highlight w:val="lightGray"/>
-          <w:lang w:val="pt-BR"/>
-        </w:rPr>
-        <w:t>Defeitos:</w:t>
-      </w:r>
-    </w:p>
-    <w:p>
-      <w:pPr>
-        <w:pStyle w:val="Corpodetexto"/>
+        <w:pStyle w:val="BodyText"/>
+        <w:rPr>
+          <w:lang w:val="pt-BR"/>
+        </w:rPr>
+      </w:pPr>
+    </w:p>
+    <w:p>
+      <w:pPr>
+        <w:pStyle w:val="Heading2"/>
+        <w:rPr>
+          <w:lang w:val="pt-BR"/>
+        </w:rPr>
+      </w:pPr>
+      <w:bookmarkStart w:id="16" w:name="_Toc456600922"/>
+      <w:bookmarkStart w:id="17" w:name="_Toc456598591"/>
+      <w:bookmarkStart w:id="18" w:name="_Toc307668024"/>
+      <w:r>
+        <w:rPr>
+          <w:lang w:val="pt-BR"/>
+        </w:rPr>
+        <w:t>Visão Geral</w:t>
+      </w:r>
+      <w:bookmarkEnd w:id="16"/>
+      <w:bookmarkEnd w:id="17"/>
+      <w:bookmarkEnd w:id="18"/>
+    </w:p>
+    <w:p>
+      <w:pPr>
+        <w:rPr>
+          <w:lang w:val="pt-BR"/>
+        </w:rPr>
+      </w:pPr>
+    </w:p>
+    <w:p>
+      <w:pPr>
+        <w:pStyle w:val="Heading1"/>
+        <w:ind w:left="1080" w:hanging="360"/>
+        <w:rPr>
+          <w:lang w:val="pt-BR"/>
+        </w:rPr>
+      </w:pPr>
+      <w:bookmarkStart w:id="19" w:name="_Toc307668025"/>
+      <w:r>
+        <w:rPr>
+          <w:lang w:val="pt-BR"/>
+        </w:rPr>
+        <w:t>Sumário de Avaliação de Testes</w:t>
+      </w:r>
+      <w:bookmarkEnd w:id="19"/>
+      <w:r>
+        <w:rPr>
+          <w:lang w:val="pt-BR"/>
+        </w:rPr>
+        <w:t xml:space="preserve"> </w:t>
+      </w:r>
+    </w:p>
+    <w:p>
+      <w:pPr>
+        <w:pStyle w:val="BodyText"/>
+        <w:ind w:firstLine="360"/>
+        <w:rPr>
+          <w:rFonts w:ascii="Arial" w:hAnsi="Arial" w:cs="Arial"/>
+          <w:lang w:val="pt-BR"/>
+        </w:rPr>
+      </w:pPr>
+    </w:p>
+    <w:p>
+      <w:pPr>
+        <w:pStyle w:val="BodyText"/>
+        <w:ind w:firstLine="360"/>
+        <w:rPr>
+          <w:rFonts w:ascii="Arial" w:hAnsi="Arial" w:cs="Arial"/>
+          <w:lang w:val="pt-BR"/>
+        </w:rPr>
+      </w:pPr>
+      <w:r>
+        <w:rPr>
+          <w:rFonts w:ascii="Arial" w:hAnsi="Arial" w:cs="Arial"/>
+          <w:lang w:val="pt-BR"/>
+        </w:rPr>
+        <w:t>Foram aplicados dois teste, um que verificava a implementação da funcionalidade do menu, tendo em vista o local onde fora implementada e o segundo teste foi para verificar a suportabilidade dessa implementação de acordo com a seção 6.1 do documento (DPEAP_ESP_20110925 ) RNF 07.</w:t>
+      </w:r>
+    </w:p>
+    <w:p>
+      <w:pPr>
+        <w:pStyle w:val="BodyText"/>
+        <w:ind w:firstLine="360"/>
+        <w:rPr>
+          <w:rFonts w:ascii="Arial" w:hAnsi="Arial" w:cs="Arial"/>
+          <w:lang w:val="pt-BR"/>
+        </w:rPr>
+      </w:pPr>
+      <w:r>
+        <w:rPr>
+          <w:rFonts w:ascii="Arial" w:hAnsi="Arial" w:cs="Arial"/>
+          <w:lang w:val="pt-BR"/>
+        </w:rPr>
+        <w:t>Como se observa pela seção diagramas, deste mesmo documento, ambos os testes não resultaram em falhas.</w:t>
+      </w:r>
+    </w:p>
+    <w:p>
+      <w:pPr>
+        <w:pStyle w:val="BodyText"/>
+        <w:ind w:left="0"/>
+        <w:rPr>
+          <w:lang w:val="pt-BR"/>
+        </w:rPr>
+      </w:pPr>
+    </w:p>
+    <w:p>
+      <w:pPr>
+        <w:pStyle w:val="Heading1"/>
+        <w:ind w:left="1080" w:hanging="360"/>
+        <w:rPr>
+          <w:lang w:val="pt-BR"/>
+        </w:rPr>
+      </w:pPr>
+      <w:bookmarkStart w:id="20" w:name="_Toc307668026"/>
+      <w:r>
+        <w:rPr>
+          <w:lang w:val="pt-BR"/>
+        </w:rPr>
+        <w:t>Cobertura de Teste Baseada em Códigos</w:t>
+      </w:r>
+      <w:bookmarkEnd w:id="20"/>
+    </w:p>
+    <w:p>
+      <w:pPr>
+        <w:pStyle w:val="BodyText"/>
+        <w:rPr>
+          <w:rFonts w:ascii="Arial" w:hAnsi="Arial" w:cs="Arial"/>
+          <w:lang w:val="pt-BR"/>
+        </w:rPr>
+      </w:pPr>
+    </w:p>
+    <w:p>
+      <w:pPr>
+        <w:pStyle w:val="BodyText"/>
+        <w:rPr>
+          <w:rFonts w:ascii="Arial" w:hAnsi="Arial" w:cs="Arial"/>
+          <w:lang w:val="pt-BR"/>
+        </w:rPr>
+      </w:pPr>
+      <w:r>
+        <w:rPr>
+          <w:rFonts w:ascii="Arial" w:hAnsi="Arial" w:cs="Arial"/>
+          <w:lang w:val="pt-BR"/>
+        </w:rPr>
+        <w:t xml:space="preserve">Esse </w:t>
+      </w:r>
+      <w:r>
+        <w:rPr>
+          <w:rFonts w:ascii="Arial" w:hAnsi="Arial" w:cs="Arial"/>
+          <w:lang w:val="pt-BR"/>
+        </w:rPr>
+        <w:t>teste constatou</w:t>
+      </w:r>
+      <w:r>
+        <w:rPr>
+          <w:rFonts w:ascii="Arial" w:hAnsi="Arial" w:cs="Arial"/>
+          <w:lang w:val="pt-BR"/>
+        </w:rPr>
+        <w:t>:</w:t>
+      </w:r>
+    </w:p>
+    <w:p>
+      <w:pPr>
+        <w:pStyle w:val="BodyText"/>
         <w:numPr>
           <w:ilvl w:val="0"/>
           <w:numId w:val="22"/>
         </w:numPr>
         <w:rPr>
-          <w:highlight w:val="lightGray"/>
-          <w:lang w:val="pt-BR"/>
-        </w:rPr>
-      </w:pPr>
-      <w:r>
-        <w:rPr>
-          <w:highlight w:val="lightGray"/>
-          <w:lang w:val="pt-BR"/>
-        </w:rPr>
-        <w:t xml:space="preserve">0% </w:t>
-      </w:r>
-      <w:proofErr w:type="spellStart"/>
-      <w:r>
-        <w:rPr>
-          <w:highlight w:val="lightGray"/>
-          <w:lang w:val="pt-BR"/>
-        </w:rPr>
-        <w:t>Blocante</w:t>
-      </w:r>
-      <w:proofErr w:type="spellEnd"/>
-    </w:p>
-    <w:p>
-      <w:pPr>
-        <w:pStyle w:val="Corpodetexto"/>
+          <w:rFonts w:ascii="Arial" w:hAnsi="Arial" w:cs="Arial"/>
+          <w:lang w:val="pt-BR"/>
+        </w:rPr>
+      </w:pPr>
+      <w:r>
+        <w:rPr>
+          <w:rFonts w:ascii="Arial" w:hAnsi="Arial" w:cs="Arial"/>
+          <w:lang w:val="pt-BR"/>
+        </w:rPr>
+        <w:t>0%</w:t>
+      </w:r>
+      <w:r>
+        <w:rPr>
+          <w:rFonts w:ascii="Arial" w:hAnsi="Arial" w:cs="Arial"/>
+          <w:lang w:val="pt-BR"/>
+        </w:rPr>
+        <w:t xml:space="preserve"> Defeitos</w:t>
+      </w:r>
+      <w:r>
+        <w:rPr>
+          <w:rFonts w:ascii="Arial" w:hAnsi="Arial" w:cs="Arial"/>
+          <w:lang w:val="pt-BR"/>
+        </w:rPr>
+        <w:t xml:space="preserve"> </w:t>
+      </w:r>
+      <w:r>
+        <w:rPr>
+          <w:rFonts w:ascii="Arial" w:hAnsi="Arial" w:cs="Arial"/>
+          <w:lang w:val="pt-BR"/>
+        </w:rPr>
+        <w:t>b</w:t>
+      </w:r>
+      <w:r>
+        <w:rPr>
+          <w:rFonts w:ascii="Arial" w:hAnsi="Arial" w:cs="Arial"/>
+          <w:lang w:val="pt-BR"/>
+        </w:rPr>
+        <w:t>locante</w:t>
+      </w:r>
+      <w:r>
+        <w:rPr>
+          <w:rFonts w:ascii="Arial" w:hAnsi="Arial" w:cs="Arial"/>
+          <w:lang w:val="pt-BR"/>
+        </w:rPr>
+        <w:t>s</w:t>
+      </w:r>
+    </w:p>
+    <w:p>
+      <w:pPr>
+        <w:pStyle w:val="BodyText"/>
         <w:numPr>
           <w:ilvl w:val="0"/>
           <w:numId w:val="22"/>
         </w:numPr>
         <w:rPr>
-          <w:highlight w:val="lightGray"/>
-          <w:lang w:val="pt-BR"/>
-        </w:rPr>
-      </w:pPr>
-      <w:r>
-        <w:rPr>
-          <w:highlight w:val="lightGray"/>
-          <w:lang w:val="pt-BR"/>
-        </w:rPr>
-        <w:t>0% Critico</w:t>
-      </w:r>
-    </w:p>
-    <w:p>
-      <w:pPr>
-        <w:pStyle w:val="Corpodetexto"/>
+          <w:rFonts w:ascii="Arial" w:hAnsi="Arial" w:cs="Arial"/>
+          <w:lang w:val="pt-BR"/>
+        </w:rPr>
+      </w:pPr>
+      <w:r>
+        <w:rPr>
+          <w:rFonts w:ascii="Arial" w:hAnsi="Arial" w:cs="Arial"/>
+          <w:lang w:val="pt-BR"/>
+        </w:rPr>
+        <w:t>0%</w:t>
+      </w:r>
+      <w:r>
+        <w:rPr>
+          <w:rFonts w:ascii="Arial" w:hAnsi="Arial" w:cs="Arial"/>
+          <w:lang w:val="pt-BR"/>
+        </w:rPr>
+        <w:t xml:space="preserve"> Defeitos</w:t>
+      </w:r>
+      <w:r>
+        <w:rPr>
+          <w:rFonts w:ascii="Arial" w:hAnsi="Arial" w:cs="Arial"/>
+          <w:lang w:val="pt-BR"/>
+        </w:rPr>
+        <w:t xml:space="preserve"> </w:t>
+      </w:r>
+      <w:r>
+        <w:rPr>
+          <w:rFonts w:ascii="Arial" w:hAnsi="Arial" w:cs="Arial"/>
+          <w:lang w:val="pt-BR"/>
+        </w:rPr>
+        <w:t>c</w:t>
+      </w:r>
+      <w:r>
+        <w:rPr>
+          <w:rFonts w:ascii="Arial" w:hAnsi="Arial" w:cs="Arial"/>
+          <w:lang w:val="pt-BR"/>
+        </w:rPr>
+        <w:t>rítico</w:t>
+      </w:r>
+      <w:r>
+        <w:rPr>
+          <w:rFonts w:ascii="Arial" w:hAnsi="Arial" w:cs="Arial"/>
+          <w:lang w:val="pt-BR"/>
+        </w:rPr>
+        <w:t>s</w:t>
+      </w:r>
+    </w:p>
+    <w:p>
+      <w:pPr>
+        <w:pStyle w:val="BodyText"/>
         <w:numPr>
           <w:ilvl w:val="0"/>
           <w:numId w:val="22"/>
         </w:numPr>
         <w:rPr>
-          <w:highlight w:val="lightGray"/>
-          <w:lang w:val="pt-BR"/>
-        </w:rPr>
-      </w:pPr>
-      <w:r>
-        <w:rPr>
-          <w:highlight w:val="lightGray"/>
-          <w:lang w:val="pt-BR"/>
-        </w:rPr>
-        <w:t>10% Normal</w:t>
-      </w:r>
-    </w:p>
-    <w:p>
-      <w:pPr>
-        <w:pStyle w:val="Corpodetexto"/>
-        <w:rPr>
-          <w:lang w:val="pt-BR"/>
-        </w:rPr>
-      </w:pPr>
-    </w:p>
-    <w:p>
-      <w:pPr>
-        <w:pStyle w:val="Ttulo2"/>
-        <w:rPr>
-          <w:lang w:val="pt-BR"/>
-        </w:rPr>
-      </w:pPr>
-      <w:bookmarkStart w:id="15" w:name="_Toc456600922"/>
-      <w:bookmarkStart w:id="16" w:name="_Toc456598591"/>
-      <w:bookmarkStart w:id="17" w:name="_Toc18208362"/>
-      <w:r>
-        <w:rPr>
-          <w:lang w:val="pt-BR"/>
-        </w:rPr>
-        <w:t>Visão Geral</w:t>
-      </w:r>
-      <w:bookmarkEnd w:id="15"/>
-      <w:bookmarkEnd w:id="16"/>
-      <w:bookmarkEnd w:id="17"/>
-    </w:p>
-    <w:p>
-      <w:pPr>
-        <w:rPr>
-          <w:lang w:val="pt-BR"/>
-        </w:rPr>
-      </w:pPr>
-    </w:p>
-    <w:p>
-      <w:pPr>
-        <w:pStyle w:val="Ttulo1"/>
-        <w:ind w:left="1080" w:hanging="360"/>
-        <w:rPr>
-          <w:lang w:val="pt-BR"/>
-        </w:rPr>
-      </w:pPr>
-      <w:bookmarkStart w:id="18" w:name="_Toc18208363"/>
-      <w:r>
-        <w:rPr>
-          <w:lang w:val="pt-BR"/>
-        </w:rPr>
-        <w:t>Sumário de Avaliação de Testes</w:t>
-      </w:r>
-      <w:bookmarkEnd w:id="18"/>
-      <w:r>
-        <w:rPr>
+          <w:rFonts w:ascii="Arial" w:hAnsi="Arial" w:cs="Arial"/>
+          <w:lang w:val="pt-BR"/>
+        </w:rPr>
+      </w:pPr>
+      <w:r>
+        <w:rPr>
+          <w:rFonts w:ascii="Arial" w:hAnsi="Arial" w:cs="Arial"/>
+          <w:lang w:val="pt-BR"/>
+        </w:rPr>
+        <w:t xml:space="preserve">0% </w:t>
+      </w:r>
+      <w:r>
+        <w:rPr>
+          <w:rFonts w:ascii="Arial" w:hAnsi="Arial" w:cs="Arial"/>
+          <w:lang w:val="pt-BR"/>
+        </w:rPr>
+        <w:t>Defeitos</w:t>
+      </w:r>
+      <w:r>
+        <w:rPr>
+          <w:rFonts w:ascii="Arial" w:hAnsi="Arial" w:cs="Arial"/>
           <w:lang w:val="pt-BR"/>
         </w:rPr>
         <w:t xml:space="preserve"> </w:t>
       </w:r>
-    </w:p>
-    <w:p>
-      <w:pPr>
-        <w:pStyle w:val="Corpodetexto"/>
-        <w:ind w:firstLine="360"/>
-        <w:rPr>
-          <w:rFonts w:ascii="Arial" w:hAnsi="Arial" w:cs="Arial"/>
-          <w:lang w:val="pt-BR"/>
-        </w:rPr>
-      </w:pPr>
-    </w:p>
-    <w:p>
-      <w:pPr>
-        <w:pStyle w:val="Corpodetexto"/>
-        <w:ind w:firstLine="360"/>
-        <w:rPr>
-          <w:rFonts w:ascii="Arial" w:hAnsi="Arial" w:cs="Arial"/>
-          <w:lang w:val="pt-BR"/>
-        </w:rPr>
-      </w:pPr>
-      <w:r>
-        <w:rPr>
-          <w:rFonts w:ascii="Arial" w:hAnsi="Arial" w:cs="Arial"/>
-          <w:lang w:val="pt-BR"/>
-        </w:rPr>
-        <w:t xml:space="preserve">Foram aplicados dois teste, um que verificava a implementação da funcionalidade do </w:t>
-      </w:r>
-      <w:proofErr w:type="gramStart"/>
-      <w:r>
-        <w:rPr>
-          <w:rFonts w:ascii="Arial" w:hAnsi="Arial" w:cs="Arial"/>
-          <w:lang w:val="pt-BR"/>
-        </w:rPr>
-        <w:t>menu</w:t>
-      </w:r>
-      <w:proofErr w:type="gramEnd"/>
-      <w:r>
-        <w:rPr>
-          <w:rFonts w:ascii="Arial" w:hAnsi="Arial" w:cs="Arial"/>
-          <w:lang w:val="pt-BR"/>
-        </w:rPr>
-        <w:t xml:space="preserve">, tendo em vista o local onde fora implementada e o segundo teste foi para verificar a suportabilidade dessa implementação de acordo com a seção 6.1 do documento </w:t>
-      </w:r>
-      <w:r>
-        <w:rPr>
-          <w:rFonts w:ascii="Arial" w:hAnsi="Arial" w:cs="Arial"/>
-          <w:lang w:val="pt-BR"/>
-        </w:rPr>
-        <w:t>(DPEAP_ESP_20110925</w:t>
-      </w:r>
-      <w:r>
-        <w:rPr>
-          <w:rFonts w:ascii="Arial" w:hAnsi="Arial" w:cs="Arial"/>
-          <w:lang w:val="pt-BR"/>
-        </w:rPr>
-        <w:t xml:space="preserve"> ) RNF 07.</w:t>
-      </w:r>
-    </w:p>
-    <w:p>
-      <w:pPr>
-        <w:pStyle w:val="Corpodetexto"/>
-        <w:ind w:firstLine="360"/>
-        <w:rPr>
-          <w:rFonts w:ascii="Arial" w:hAnsi="Arial" w:cs="Arial"/>
-          <w:lang w:val="pt-BR"/>
-        </w:rPr>
-      </w:pPr>
-      <w:r>
-        <w:rPr>
-          <w:rFonts w:ascii="Arial" w:hAnsi="Arial" w:cs="Arial"/>
-          <w:lang w:val="pt-BR"/>
-        </w:rPr>
-        <w:t>Como se observa pela seção diagramas, deste mesmo documento, ambos os testes não resultaram em falhas.</w:t>
-      </w:r>
-    </w:p>
-    <w:p>
-      <w:pPr>
-        <w:pStyle w:val="Corpodetexto"/>
-        <w:ind w:left="0"/>
-        <w:rPr>
-          <w:lang w:val="pt-BR"/>
-        </w:rPr>
-      </w:pPr>
-    </w:p>
-    <w:p>
-      <w:pPr>
-        <w:pStyle w:val="Ttulo1"/>
-        <w:ind w:left="1080" w:hanging="360"/>
-        <w:rPr>
-          <w:lang w:val="pt-BR"/>
-        </w:rPr>
-      </w:pPr>
-      <w:bookmarkStart w:id="19" w:name="_Toc18208365"/>
-      <w:r>
-        <w:rPr>
-          <w:lang w:val="pt-BR"/>
-        </w:rPr>
-        <w:t>Cobertura de Teste Baseada em Códigos</w:t>
-      </w:r>
-      <w:bookmarkEnd w:id="19"/>
-    </w:p>
-    <w:p>
-      <w:pPr>
-        <w:pStyle w:val="Corpodetexto"/>
-        <w:rPr>
-          <w:rFonts w:ascii="Arial" w:hAnsi="Arial" w:cs="Arial"/>
-          <w:lang w:val="pt-BR"/>
-        </w:rPr>
-      </w:pPr>
-    </w:p>
-    <w:p>
-      <w:pPr>
-        <w:pStyle w:val="Corpodetexto"/>
-        <w:rPr>
-          <w:rFonts w:ascii="Arial" w:hAnsi="Arial" w:cs="Arial"/>
-          <w:lang w:val="pt-BR"/>
-        </w:rPr>
-      </w:pPr>
-      <w:r>
-        <w:rPr>
-          <w:rFonts w:ascii="Arial" w:hAnsi="Arial" w:cs="Arial"/>
-          <w:lang w:val="pt-BR"/>
-        </w:rPr>
-        <w:t>Esse caso de teste abrangeu:</w:t>
-      </w:r>
-    </w:p>
-    <w:p>
-      <w:pPr>
-        <w:pStyle w:val="Corpodetexto"/>
-        <w:numPr>
-          <w:ilvl w:val="0"/>
-          <w:numId w:val="22"/>
-        </w:numPr>
-        <w:rPr>
-          <w:rFonts w:ascii="Arial" w:hAnsi="Arial" w:cs="Arial"/>
-          <w:lang w:val="pt-BR"/>
-        </w:rPr>
-      </w:pPr>
-      <w:r>
-        <w:rPr>
-          <w:rFonts w:ascii="Arial" w:hAnsi="Arial" w:cs="Arial"/>
-          <w:lang w:val="pt-BR"/>
-        </w:rPr>
-        <w:t>0% Blocante</w:t>
-      </w:r>
-    </w:p>
-    <w:p>
-      <w:pPr>
-        <w:pStyle w:val="Corpodetexto"/>
-        <w:numPr>
-          <w:ilvl w:val="0"/>
-          <w:numId w:val="22"/>
-        </w:numPr>
-        <w:rPr>
-          <w:rFonts w:ascii="Arial" w:hAnsi="Arial" w:cs="Arial"/>
-          <w:lang w:val="pt-BR"/>
-        </w:rPr>
-      </w:pPr>
-      <w:r>
-        <w:rPr>
-          <w:rFonts w:ascii="Arial" w:hAnsi="Arial" w:cs="Arial"/>
-          <w:lang w:val="pt-BR"/>
-        </w:rPr>
-        <w:t>0% Critico</w:t>
-      </w:r>
-    </w:p>
-    <w:p>
-      <w:pPr>
-        <w:pStyle w:val="Corpodetexto"/>
-        <w:numPr>
-          <w:ilvl w:val="0"/>
-          <w:numId w:val="22"/>
-        </w:numPr>
-        <w:rPr>
-          <w:rFonts w:ascii="Arial" w:hAnsi="Arial" w:cs="Arial"/>
-          <w:lang w:val="pt-BR"/>
-        </w:rPr>
-      </w:pPr>
-      <w:r>
-        <w:rPr>
-          <w:rFonts w:ascii="Arial" w:hAnsi="Arial" w:cs="Arial"/>
-          <w:lang w:val="pt-BR"/>
-        </w:rPr>
-        <w:t>0% Normal</w:t>
-      </w:r>
+      <w:r>
+        <w:rPr>
+          <w:rFonts w:ascii="Arial" w:hAnsi="Arial" w:cs="Arial"/>
+          <w:lang w:val="pt-BR"/>
+        </w:rPr>
+        <w:t>Normais</w:t>
+      </w:r>
+    </w:p>
+    <w:p>
+      <w:pPr>
+        <w:pStyle w:val="BodyText"/>
+        <w:rPr>
+          <w:rFonts w:ascii="Arial" w:hAnsi="Arial" w:cs="Arial"/>
+          <w:lang w:val="pt-BR"/>
+        </w:rPr>
+      </w:pPr>
     </w:p>
     <w:p>
       <w:pPr>
@@ -2807,23 +2621,33 @@
         <w:autoSpaceDN/>
         <w:spacing w:line="240" w:lineRule="auto"/>
         <w:rPr>
+          <w:lang w:val="pt-BR"/>
+        </w:rPr>
+      </w:pPr>
+      <w:r>
+        <w:rPr>
+          <w:lang w:val="pt-BR"/>
+        </w:rPr>
+        <w:br w:type="page"/>
+      </w:r>
+    </w:p>
+    <w:p>
+      <w:pPr>
+        <w:widowControl/>
+        <w:autoSpaceDE/>
+        <w:autoSpaceDN/>
+        <w:spacing w:line="240" w:lineRule="auto"/>
+        <w:rPr>
           <w:rFonts w:ascii="Arial" w:hAnsi="Arial"/>
           <w:b/>
           <w:bCs/>
           <w:lang w:val="pt-BR"/>
         </w:rPr>
       </w:pPr>
-      <w:bookmarkStart w:id="20" w:name="_Toc18208367"/>
-      <w:r>
-        <w:rPr>
-          <w:lang w:val="pt-BR"/>
-        </w:rPr>
-        <w:br w:type="page"/>
-      </w:r>
-    </w:p>
-    <w:p>
-      <w:pPr>
-        <w:pStyle w:val="Ttulo1"/>
+    </w:p>
+    <w:p>
+      <w:pPr>
+        <w:pStyle w:val="Heading1"/>
         <w:ind w:firstLine="0"/>
         <w:rPr>
           <w:sz w:val="20"/>
@@ -2831,58 +2655,50 @@
           <w:lang w:val="pt-BR"/>
         </w:rPr>
       </w:pPr>
-      <w:bookmarkStart w:id="21" w:name="_GoBack"/>
-      <w:bookmarkEnd w:id="21"/>
+      <w:bookmarkStart w:id="21" w:name="_Toc307668027"/>
       <w:r>
         <w:rPr>
           <w:sz w:val="20"/>
           <w:szCs w:val="20"/>
           <w:lang w:val="pt-BR"/>
         </w:rPr>
-        <w:lastRenderedPageBreak/>
         <w:t>Diagramas</w:t>
       </w:r>
-      <w:bookmarkEnd w:id="20"/>
-    </w:p>
-    <w:p>
-      <w:pPr>
-        <w:rPr>
-          <w:lang w:val="pt-BR"/>
-        </w:rPr>
-      </w:pPr>
-    </w:p>
-    <w:p>
-      <w:pPr>
-        <w:pStyle w:val="Ttulo2"/>
-        <w:rPr>
-          <w:lang w:val="pt-BR"/>
-        </w:rPr>
-      </w:pPr>
-      <w:proofErr w:type="spellStart"/>
-      <w:r>
-        <w:rPr>
-          <w:lang w:val="pt-BR"/>
-        </w:rPr>
-        <w:t>Android</w:t>
-      </w:r>
-      <w:proofErr w:type="spellEnd"/>
-      <w:r>
-        <w:rPr>
-          <w:lang w:val="pt-BR"/>
-        </w:rPr>
-        <w:t xml:space="preserve"> 2.2</w:t>
-      </w:r>
-    </w:p>
-    <w:p>
-      <w:pPr>
-        <w:rPr>
-          <w:lang w:val="pt-BR"/>
-        </w:rPr>
-      </w:pPr>
-    </w:p>
-    <w:p>
-      <w:pPr>
-        <w:pStyle w:val="Corpodetexto"/>
+      <w:bookmarkEnd w:id="21"/>
+    </w:p>
+    <w:p>
+      <w:pPr>
+        <w:rPr>
+          <w:lang w:val="pt-BR"/>
+        </w:rPr>
+      </w:pPr>
+    </w:p>
+    <w:p>
+      <w:pPr>
+        <w:pStyle w:val="Heading2"/>
+        <w:rPr>
+          <w:lang w:val="pt-BR"/>
+        </w:rPr>
+      </w:pPr>
+      <w:bookmarkStart w:id="22" w:name="_Toc307668028"/>
+      <w:r>
+        <w:rPr>
+          <w:lang w:val="pt-BR"/>
+        </w:rPr>
+        <w:t>Android 2.2</w:t>
+      </w:r>
+      <w:bookmarkEnd w:id="22"/>
+    </w:p>
+    <w:p>
+      <w:pPr>
+        <w:rPr>
+          <w:lang w:val="pt-BR"/>
+        </w:rPr>
+      </w:pPr>
+    </w:p>
+    <w:p>
+      <w:pPr>
+        <w:pStyle w:val="BodyText"/>
         <w:rPr>
           <w:lang w:val="pt-BR"/>
         </w:rPr>
@@ -2894,7 +2710,7 @@
           <w:lang w:val="pt-BR" w:eastAsia="pt-BR"/>
         </w:rPr>
         <w:drawing>
-          <wp:inline distT="0" distB="0" distL="0" distR="0">
+          <wp:inline distT="0" distB="0" distL="0" distR="0" wp14:anchorId="391A8605" wp14:editId="49944568">
             <wp:extent cx="4572000" cy="4223385"/>
             <wp:effectExtent l="0" t="0" r="0" b="5715"/>
             <wp:docPr id="7" name="Imagem 7" descr="C:\Users\Neo\Desktop\SC20111026-221627.png"/>
@@ -2945,47 +2761,47 @@
     </w:p>
     <w:p>
       <w:pPr>
-        <w:pStyle w:val="Corpodetexto"/>
-        <w:rPr>
-          <w:lang w:val="pt-BR"/>
-        </w:rPr>
-      </w:pPr>
-    </w:p>
-    <w:p>
-      <w:pPr>
-        <w:pStyle w:val="Corpodetexto"/>
-        <w:rPr>
-          <w:lang w:val="pt-BR"/>
-        </w:rPr>
-      </w:pPr>
-    </w:p>
-    <w:p>
-      <w:pPr>
-        <w:pStyle w:val="Corpodetexto"/>
-        <w:rPr>
-          <w:lang w:val="pt-BR"/>
-        </w:rPr>
-      </w:pPr>
-    </w:p>
-    <w:p>
-      <w:pPr>
-        <w:pStyle w:val="Corpodetexto"/>
-        <w:rPr>
-          <w:lang w:val="pt-BR"/>
-        </w:rPr>
-      </w:pPr>
-    </w:p>
-    <w:p>
-      <w:pPr>
-        <w:pStyle w:val="Corpodetexto"/>
-        <w:rPr>
-          <w:lang w:val="pt-BR"/>
-        </w:rPr>
-      </w:pPr>
-    </w:p>
-    <w:p>
-      <w:pPr>
-        <w:pStyle w:val="Corpodetexto"/>
+        <w:pStyle w:val="BodyText"/>
+        <w:rPr>
+          <w:lang w:val="pt-BR"/>
+        </w:rPr>
+      </w:pPr>
+    </w:p>
+    <w:p>
+      <w:pPr>
+        <w:pStyle w:val="BodyText"/>
+        <w:rPr>
+          <w:lang w:val="pt-BR"/>
+        </w:rPr>
+      </w:pPr>
+    </w:p>
+    <w:p>
+      <w:pPr>
+        <w:pStyle w:val="BodyText"/>
+        <w:rPr>
+          <w:lang w:val="pt-BR"/>
+        </w:rPr>
+      </w:pPr>
+    </w:p>
+    <w:p>
+      <w:pPr>
+        <w:pStyle w:val="BodyText"/>
+        <w:rPr>
+          <w:lang w:val="pt-BR"/>
+        </w:rPr>
+      </w:pPr>
+    </w:p>
+    <w:p>
+      <w:pPr>
+        <w:pStyle w:val="BodyText"/>
+        <w:rPr>
+          <w:lang w:val="pt-BR"/>
+        </w:rPr>
+      </w:pPr>
+    </w:p>
+    <w:p>
+      <w:pPr>
+        <w:pStyle w:val="BodyText"/>
         <w:rPr>
           <w:lang w:val="pt-BR"/>
         </w:rPr>
@@ -3010,47 +2826,39 @@
     </w:p>
     <w:p>
       <w:pPr>
-        <w:pStyle w:val="Corpodetexto"/>
-        <w:rPr>
-          <w:lang w:val="pt-BR"/>
-        </w:rPr>
-      </w:pPr>
-    </w:p>
-    <w:p>
-      <w:pPr>
-        <w:pStyle w:val="Corpodetexto"/>
-        <w:rPr>
-          <w:lang w:val="pt-BR"/>
-        </w:rPr>
-      </w:pPr>
-    </w:p>
-    <w:p>
-      <w:pPr>
-        <w:pStyle w:val="Ttulo2"/>
-        <w:rPr>
-          <w:lang w:val="pt-BR"/>
-        </w:rPr>
-      </w:pPr>
-      <w:proofErr w:type="spellStart"/>
-      <w:proofErr w:type="gramStart"/>
-      <w:r>
-        <w:rPr>
-          <w:lang w:val="pt-BR"/>
-        </w:rPr>
-        <w:t>iOS</w:t>
-      </w:r>
-      <w:proofErr w:type="spellEnd"/>
-      <w:proofErr w:type="gramEnd"/>
-      <w:r>
-        <w:rPr>
-          <w:lang w:val="pt-BR"/>
-        </w:rPr>
-        <w:t xml:space="preserve"> 5</w:t>
-      </w:r>
-    </w:p>
-    <w:p>
-      <w:pPr>
-        <w:pStyle w:val="Corpodetexto"/>
+        <w:pStyle w:val="BodyText"/>
+        <w:rPr>
+          <w:lang w:val="pt-BR"/>
+        </w:rPr>
+      </w:pPr>
+    </w:p>
+    <w:p>
+      <w:pPr>
+        <w:pStyle w:val="BodyText"/>
+        <w:rPr>
+          <w:lang w:val="pt-BR"/>
+        </w:rPr>
+      </w:pPr>
+    </w:p>
+    <w:p>
+      <w:pPr>
+        <w:pStyle w:val="Heading2"/>
+        <w:rPr>
+          <w:lang w:val="pt-BR"/>
+        </w:rPr>
+      </w:pPr>
+      <w:bookmarkStart w:id="23" w:name="_Toc307668029"/>
+      <w:r>
+        <w:rPr>
+          <w:lang w:val="pt-BR"/>
+        </w:rPr>
+        <w:t>iOS 5</w:t>
+      </w:r>
+      <w:bookmarkEnd w:id="23"/>
+    </w:p>
+    <w:p>
+      <w:pPr>
+        <w:pStyle w:val="BodyText"/>
         <w:rPr>
           <w:noProof/>
           <w:snapToGrid/>
@@ -3060,7 +2868,7 @@
     </w:p>
     <w:p>
       <w:pPr>
-        <w:pStyle w:val="Corpodetexto"/>
+        <w:pStyle w:val="BodyText"/>
         <w:rPr>
           <w:lang w:val="pt-BR"/>
         </w:rPr>
@@ -3072,7 +2880,7 @@
           <w:lang w:val="pt-BR" w:eastAsia="pt-BR"/>
         </w:rPr>
         <w:drawing>
-          <wp:inline distT="0" distB="0" distL="0" distR="0">
+          <wp:inline distT="0" distB="0" distL="0" distR="0" wp14:anchorId="42CFD8B9" wp14:editId="3AB9F64B">
             <wp:extent cx="5939155" cy="6033135"/>
             <wp:effectExtent l="0" t="0" r="4445" b="5715"/>
             <wp:docPr id="3" name="Imagem 3" descr="C:\Users\Neo\Desktop\foto.PNG"/>
@@ -3123,31 +2931,31 @@
     </w:p>
     <w:p>
       <w:pPr>
-        <w:pStyle w:val="Corpodetexto"/>
-        <w:rPr>
-          <w:lang w:val="pt-BR"/>
-        </w:rPr>
-      </w:pPr>
-    </w:p>
-    <w:p>
-      <w:pPr>
-        <w:pStyle w:val="Corpodetexto"/>
-        <w:rPr>
-          <w:lang w:val="pt-BR"/>
-        </w:rPr>
-      </w:pPr>
-    </w:p>
-    <w:p>
-      <w:pPr>
-        <w:pStyle w:val="Corpodetexto"/>
-        <w:rPr>
-          <w:lang w:val="pt-BR"/>
-        </w:rPr>
-      </w:pPr>
-    </w:p>
-    <w:p>
-      <w:pPr>
-        <w:pStyle w:val="Corpodetexto"/>
+        <w:pStyle w:val="BodyText"/>
+        <w:rPr>
+          <w:lang w:val="pt-BR"/>
+        </w:rPr>
+      </w:pPr>
+    </w:p>
+    <w:p>
+      <w:pPr>
+        <w:pStyle w:val="BodyText"/>
+        <w:rPr>
+          <w:lang w:val="pt-BR"/>
+        </w:rPr>
+      </w:pPr>
+    </w:p>
+    <w:p>
+      <w:pPr>
+        <w:pStyle w:val="BodyText"/>
+        <w:rPr>
+          <w:lang w:val="pt-BR"/>
+        </w:rPr>
+      </w:pPr>
+    </w:p>
+    <w:p>
+      <w:pPr>
+        <w:pStyle w:val="BodyText"/>
         <w:ind w:left="0"/>
         <w:rPr>
           <w:lang w:val="pt-BR"/>
@@ -3156,35 +2964,31 @@
     </w:p>
     <w:p>
       <w:pPr>
-        <w:pStyle w:val="Corpodetexto"/>
-        <w:rPr>
-          <w:lang w:val="pt-BR"/>
-        </w:rPr>
-      </w:pPr>
-    </w:p>
-    <w:p>
-      <w:pPr>
-        <w:pStyle w:val="Ttulo2"/>
-        <w:rPr>
-          <w:lang w:val="pt-BR"/>
-        </w:rPr>
-      </w:pPr>
-      <w:r>
-        <w:rPr>
-          <w:lang w:val="pt-BR"/>
-        </w:rPr>
-        <w:t>Safari</w:t>
-      </w:r>
-      <w:r>
-        <w:rPr>
-          <w:lang w:val="pt-BR"/>
-        </w:rPr>
-        <w:t xml:space="preserve"> - Windows</w:t>
-      </w:r>
-    </w:p>
-    <w:p>
-      <w:pPr>
-        <w:pStyle w:val="Corpodetexto"/>
+        <w:pStyle w:val="BodyText"/>
+        <w:rPr>
+          <w:lang w:val="pt-BR"/>
+        </w:rPr>
+      </w:pPr>
+    </w:p>
+    <w:p>
+      <w:pPr>
+        <w:pStyle w:val="Heading2"/>
+        <w:rPr>
+          <w:lang w:val="pt-BR"/>
+        </w:rPr>
+      </w:pPr>
+      <w:bookmarkStart w:id="24" w:name="_Toc307668030"/>
+      <w:r>
+        <w:rPr>
+          <w:lang w:val="pt-BR"/>
+        </w:rPr>
+        <w:t>Safari - Windows</w:t>
+      </w:r>
+      <w:bookmarkEnd w:id="24"/>
+    </w:p>
+    <w:p>
+      <w:pPr>
+        <w:pStyle w:val="BodyText"/>
         <w:rPr>
           <w:noProof/>
           <w:snapToGrid/>
@@ -3194,7 +2998,7 @@
     </w:p>
     <w:p>
       <w:pPr>
-        <w:pStyle w:val="Corpodetexto"/>
+        <w:pStyle w:val="BodyText"/>
         <w:rPr>
           <w:lang w:val="pt-BR"/>
         </w:rPr>
@@ -3206,7 +3010,7 @@
           <w:lang w:val="pt-BR" w:eastAsia="pt-BR"/>
         </w:rPr>
         <w:drawing>
-          <wp:inline distT="0" distB="0" distL="0" distR="0">
+          <wp:inline distT="0" distB="0" distL="0" distR="0" wp14:anchorId="0779EB1F" wp14:editId="6B3DC047">
             <wp:extent cx="5939155" cy="4520565"/>
             <wp:effectExtent l="0" t="0" r="4445" b="0"/>
             <wp:docPr id="4" name="Imagem 4" descr="C:\Users\Neo\Desktop\Safari.jpg"/>
@@ -3274,39 +3078,39 @@
     </w:p>
     <w:p>
       <w:pPr>
-        <w:pStyle w:val="Corpodetexto"/>
-        <w:rPr>
-          <w:lang w:val="pt-BR"/>
-        </w:rPr>
-      </w:pPr>
-    </w:p>
-    <w:p>
-      <w:pPr>
-        <w:pStyle w:val="Ttulo2"/>
-        <w:rPr>
-          <w:lang w:val="pt-BR"/>
-        </w:rPr>
-      </w:pPr>
-      <w:proofErr w:type="spellStart"/>
+        <w:pStyle w:val="BodyText"/>
+        <w:rPr>
+          <w:lang w:val="pt-BR"/>
+        </w:rPr>
+      </w:pPr>
+    </w:p>
+    <w:p>
+      <w:pPr>
+        <w:pStyle w:val="Heading2"/>
+        <w:rPr>
+          <w:lang w:val="pt-BR"/>
+        </w:rPr>
+      </w:pPr>
+      <w:bookmarkStart w:id="25" w:name="_Toc307668031"/>
       <w:r>
         <w:rPr>
           <w:lang w:val="pt-BR"/>
         </w:rPr>
         <w:t>Chrome</w:t>
       </w:r>
-      <w:proofErr w:type="spellEnd"/>
-    </w:p>
-    <w:p>
-      <w:pPr>
-        <w:pStyle w:val="Corpodetexto"/>
-        <w:rPr>
-          <w:lang w:val="pt-BR"/>
-        </w:rPr>
-      </w:pPr>
-    </w:p>
-    <w:p>
-      <w:pPr>
-        <w:pStyle w:val="Corpodetexto"/>
+      <w:bookmarkEnd w:id="25"/>
+    </w:p>
+    <w:p>
+      <w:pPr>
+        <w:pStyle w:val="BodyText"/>
+        <w:rPr>
+          <w:lang w:val="pt-BR"/>
+        </w:rPr>
+      </w:pPr>
+    </w:p>
+    <w:p>
+      <w:pPr>
+        <w:pStyle w:val="BodyText"/>
         <w:rPr>
           <w:lang w:val="pt-BR"/>
         </w:rPr>
@@ -3318,7 +3122,7 @@
           <w:lang w:val="pt-BR" w:eastAsia="pt-BR"/>
         </w:rPr>
         <w:drawing>
-          <wp:inline distT="0" distB="0" distL="0" distR="0">
+          <wp:inline distT="0" distB="0" distL="0" distR="0" wp14:anchorId="48C7348D" wp14:editId="1D37CDFB">
             <wp:extent cx="5939155" cy="4290060"/>
             <wp:effectExtent l="0" t="0" r="4445" b="0"/>
             <wp:docPr id="5" name="Imagem 5" descr="C:\Users\Neo\Desktop\Chrome.jpg"/>
@@ -3386,36 +3190,38 @@
     </w:p>
     <w:p>
       <w:pPr>
-        <w:pStyle w:val="Corpodetexto"/>
-        <w:rPr>
-          <w:lang w:val="pt-BR"/>
-        </w:rPr>
-      </w:pPr>
-    </w:p>
-    <w:p>
-      <w:pPr>
-        <w:pStyle w:val="Ttulo2"/>
-        <w:rPr>
-          <w:lang w:val="pt-BR"/>
-        </w:rPr>
-      </w:pPr>
+        <w:pStyle w:val="BodyText"/>
+        <w:rPr>
+          <w:lang w:val="pt-BR"/>
+        </w:rPr>
+      </w:pPr>
+    </w:p>
+    <w:p>
+      <w:pPr>
+        <w:pStyle w:val="Heading2"/>
+        <w:rPr>
+          <w:lang w:val="pt-BR"/>
+        </w:rPr>
+      </w:pPr>
+      <w:bookmarkStart w:id="26" w:name="_Toc307668032"/>
       <w:r>
         <w:rPr>
           <w:lang w:val="pt-BR"/>
         </w:rPr>
         <w:t>Firefox</w:t>
       </w:r>
-    </w:p>
-    <w:p>
-      <w:pPr>
-        <w:rPr>
-          <w:lang w:val="pt-BR"/>
-        </w:rPr>
-      </w:pPr>
-    </w:p>
-    <w:p>
-      <w:pPr>
-        <w:pStyle w:val="Corpodetexto"/>
+      <w:bookmarkEnd w:id="26"/>
+    </w:p>
+    <w:p>
+      <w:pPr>
+        <w:rPr>
+          <w:lang w:val="pt-BR"/>
+        </w:rPr>
+      </w:pPr>
+    </w:p>
+    <w:p>
+      <w:pPr>
+        <w:pStyle w:val="BodyText"/>
         <w:rPr>
           <w:lang w:val="pt-BR"/>
         </w:rPr>
@@ -3427,7 +3233,7 @@
           <w:lang w:val="pt-BR" w:eastAsia="pt-BR"/>
         </w:rPr>
         <w:drawing>
-          <wp:inline distT="0" distB="0" distL="0" distR="0">
+          <wp:inline distT="0" distB="0" distL="0" distR="0" wp14:anchorId="2CD07310" wp14:editId="53DB029B">
             <wp:extent cx="5939155" cy="4503420"/>
             <wp:effectExtent l="0" t="0" r="4445" b="0"/>
             <wp:docPr id="6" name="Imagem 6" descr="C:\Users\Neo\Desktop\firefox.jpg"/>
@@ -3476,6 +3282,7 @@
         </w:drawing>
       </w:r>
     </w:p>
+    <w:p/>
     <w:sectPr>
       <w:headerReference w:type="default" r:id="rId14"/>
       <w:footerReference w:type="default" r:id="rId15"/>
@@ -3635,94 +3442,78 @@
           </w:r>
           <w:r>
             <w:rPr>
-              <w:rStyle w:val="Nmerodepgina"/>
+              <w:rStyle w:val="PageNumber"/>
               <w:lang w:val="pt-BR"/>
             </w:rPr>
             <w:fldChar w:fldCharType="begin"/>
           </w:r>
           <w:r>
             <w:rPr>
-              <w:rStyle w:val="Nmerodepgina"/>
+              <w:rStyle w:val="PageNumber"/>
               <w:lang w:val="pt-BR"/>
             </w:rPr>
             <w:instrText xml:space="preserve"> PAGE </w:instrText>
           </w:r>
           <w:r>
             <w:rPr>
-              <w:rStyle w:val="Nmerodepgina"/>
+              <w:rStyle w:val="PageNumber"/>
               <w:lang w:val="pt-BR"/>
             </w:rPr>
             <w:fldChar w:fldCharType="separate"/>
           </w:r>
           <w:r>
             <w:rPr>
-              <w:rStyle w:val="Nmerodepgina"/>
+              <w:rStyle w:val="PageNumber"/>
               <w:noProof/>
               <w:lang w:val="pt-BR"/>
             </w:rPr>
-            <w:t>6</w:t>
+            <w:t>2</w:t>
           </w:r>
           <w:r>
             <w:rPr>
-              <w:rStyle w:val="Nmerodepgina"/>
+              <w:rStyle w:val="PageNumber"/>
               <w:lang w:val="pt-BR"/>
             </w:rPr>
             <w:fldChar w:fldCharType="end"/>
           </w:r>
           <w:r>
             <w:rPr>
-              <w:rStyle w:val="Nmerodepgina"/>
+              <w:rStyle w:val="PageNumber"/>
               <w:lang w:val="pt-BR"/>
             </w:rPr>
-            <w:t xml:space="preserve"> </w:t>
-          </w:r>
-          <w:proofErr w:type="spellStart"/>
-          <w:r>
-            <w:rPr>
-              <w:rStyle w:val="Nmerodepgina"/>
-              <w:lang w:val="pt-BR"/>
-            </w:rPr>
-            <w:t>of</w:t>
-          </w:r>
-          <w:proofErr w:type="spellEnd"/>
-          <w:r>
-            <w:rPr>
-              <w:rStyle w:val="Nmerodepgina"/>
-              <w:lang w:val="pt-BR"/>
-            </w:rPr>
-            <w:t xml:space="preserve"> </w:t>
+            <w:t xml:space="preserve"> of </w:t>
           </w:r>
           <w:r>
             <w:rPr>
-              <w:rStyle w:val="Nmerodepgina"/>
+              <w:rStyle w:val="PageNumber"/>
               <w:lang w:val="pt-BR"/>
             </w:rPr>
             <w:fldChar w:fldCharType="begin"/>
           </w:r>
           <w:r>
             <w:rPr>
-              <w:rStyle w:val="Nmerodepgina"/>
+              <w:rStyle w:val="PageNumber"/>
               <w:lang w:val="pt-BR"/>
             </w:rPr>
             <w:instrText xml:space="preserve"> NUMPAGES  \* MERGEFORMAT </w:instrText>
           </w:r>
           <w:r>
             <w:rPr>
-              <w:rStyle w:val="Nmerodepgina"/>
+              <w:rStyle w:val="PageNumber"/>
               <w:lang w:val="pt-BR"/>
             </w:rPr>
             <w:fldChar w:fldCharType="separate"/>
           </w:r>
           <w:r>
             <w:rPr>
-              <w:rStyle w:val="Nmerodepgina"/>
+              <w:rStyle w:val="PageNumber"/>
               <w:noProof/>
             </w:rPr>
             <w:t>10</w:t>
           </w:r>
           <w:r>
             <w:rPr>
-              <w:rStyle w:val="Nmerodepgina"/>
+              <w:rStyle w:val="PageNumber"/>
               <w:lang w:val="pt-BR"/>
             </w:rPr>
             <w:fldChar w:fldCharType="end"/>
@@ -3733,7 +3524,7 @@
   </w:tbl>
   <w:p>
     <w:pPr>
-      <w:pStyle w:val="Rodap"/>
+      <w:pStyle w:val="Footer"/>
     </w:pPr>
   </w:p>
 </w:ftr>
@@ -3845,19 +3636,11 @@
             </w:rPr>
             <w:t xml:space="preserve">  </w:t>
           </w:r>
-          <w:proofErr w:type="spellStart"/>
           <w:r>
             <w:rPr>
               <w:lang w:val="pt-BR"/>
             </w:rPr>
-            <w:t>Version</w:t>
-          </w:r>
-          <w:proofErr w:type="spellEnd"/>
-          <w:r>
-            <w:rPr>
-              <w:lang w:val="pt-BR"/>
-            </w:rPr>
-            <w:t>:</w:t>
+            <w:t>Version:</w:t>
           </w:r>
           <w:r>
             <w:t xml:space="preserve">           1.2</w:t>
@@ -3955,7 +3738,7 @@
   </w:tbl>
   <w:p>
     <w:pPr>
-      <w:pStyle w:val="Cabealho"/>
+      <w:pStyle w:val="Header"/>
     </w:pPr>
   </w:p>
 </w:hdr>
@@ -5722,8 +5505,8 @@
   </w:docDefaults>
   <w:latentStyles w:defLockedState="0" w:defUIPriority="99" w:defSemiHidden="1" w:defUnhideWhenUsed="1" w:defQFormat="0" w:count="267">
     <w:lsdException w:name="Normal" w:semiHidden="0" w:uiPriority="0" w:unhideWhenUsed="0" w:qFormat="1"/>
-    <w:lsdException w:name="heading 1" w:semiHidden="0" w:uiPriority="9" w:unhideWhenUsed="0" w:qFormat="1"/>
-    <w:lsdException w:name="heading 2" w:semiHidden="0" w:uiPriority="9" w:unhideWhenUsed="0" w:qFormat="1"/>
+    <w:lsdException w:name="heading 1" w:semiHidden="0" w:uiPriority="0" w:unhideWhenUsed="0" w:qFormat="1"/>
+    <w:lsdException w:name="heading 2" w:semiHidden="0" w:uiPriority="0" w:unhideWhenUsed="0" w:qFormat="1"/>
     <w:lsdException w:name="heading 3" w:semiHidden="0" w:uiPriority="9" w:unhideWhenUsed="0" w:qFormat="1"/>
     <w:lsdException w:name="heading 4" w:semiHidden="0" w:uiPriority="9" w:unhideWhenUsed="0" w:qFormat="1"/>
     <w:lsdException w:name="heading 5" w:semiHidden="0" w:uiPriority="9" w:unhideWhenUsed="0" w:qFormat="1"/>
@@ -5741,9 +5524,11 @@
     <w:lsdException w:name="toc 8" w:uiPriority="39"/>
     <w:lsdException w:name="toc 9" w:uiPriority="39"/>
     <w:lsdException w:name="caption" w:uiPriority="35" w:qFormat="1"/>
-    <w:lsdException w:name="Title" w:semiHidden="0" w:uiPriority="10" w:unhideWhenUsed="0" w:qFormat="1"/>
+    <w:lsdException w:name="Title" w:semiHidden="0" w:uiPriority="0" w:unhideWhenUsed="0" w:qFormat="1"/>
     <w:lsdException w:name="Default Paragraph Font" w:uiPriority="1"/>
+    <w:lsdException w:name="Body Text" w:uiPriority="0"/>
     <w:lsdException w:name="Subtitle" w:semiHidden="0" w:uiPriority="11" w:unhideWhenUsed="0" w:qFormat="1"/>
+    <w:lsdException w:name="Hyperlink" w:uiPriority="0"/>
     <w:lsdException w:name="Strong" w:semiHidden="0" w:uiPriority="22" w:unhideWhenUsed="0" w:qFormat="1"/>
     <w:lsdException w:name="Emphasis" w:semiHidden="0" w:uiPriority="20" w:unhideWhenUsed="0" w:qFormat="1"/>
     <w:lsdException w:name="Table Grid" w:semiHidden="0" w:uiPriority="59" w:unhideWhenUsed="0"/>
@@ -5873,10 +5658,11 @@
       <w:lang w:val="en-US" w:eastAsia="en-US"/>
     </w:rPr>
   </w:style>
-  <w:style w:type="paragraph" w:styleId="Ttulo1">
+  <w:style w:type="paragraph" w:styleId="Heading1">
     <w:name w:val="heading 1"/>
     <w:basedOn w:val="Normal"/>
     <w:next w:val="Normal"/>
+    <w:link w:val="Heading1Char"/>
     <w:qFormat/>
     <w:pPr>
       <w:keepNext/>
@@ -5892,10 +5678,11 @@
       <w:szCs w:val="24"/>
     </w:rPr>
   </w:style>
-  <w:style w:type="paragraph" w:styleId="Ttulo2">
+  <w:style w:type="paragraph" w:styleId="Heading2">
     <w:name w:val="heading 2"/>
-    <w:basedOn w:val="Ttulo1"/>
+    <w:basedOn w:val="Heading1"/>
     <w:next w:val="Normal"/>
+    <w:link w:val="Heading2Char"/>
     <w:qFormat/>
     <w:pPr>
       <w:numPr>
@@ -5909,9 +5696,9 @@
       <w:szCs w:val="20"/>
     </w:rPr>
   </w:style>
-  <w:style w:type="paragraph" w:styleId="Ttulo3">
+  <w:style w:type="paragraph" w:styleId="Heading3">
     <w:name w:val="heading 3"/>
-    <w:basedOn w:val="Ttulo1"/>
+    <w:basedOn w:val="Heading1"/>
     <w:next w:val="Normal"/>
     <w:qFormat/>
     <w:pPr>
@@ -5930,9 +5717,9 @@
       <w:szCs w:val="20"/>
     </w:rPr>
   </w:style>
-  <w:style w:type="paragraph" w:styleId="Ttulo4">
+  <w:style w:type="paragraph" w:styleId="Heading4">
     <w:name w:val="heading 4"/>
-    <w:basedOn w:val="Ttulo1"/>
+    <w:basedOn w:val="Heading1"/>
     <w:next w:val="Normal"/>
     <w:qFormat/>
     <w:pPr>
@@ -5949,7 +5736,7 @@
       <w:szCs w:val="20"/>
     </w:rPr>
   </w:style>
-  <w:style w:type="paragraph" w:styleId="Ttulo5">
+  <w:style w:type="paragraph" w:styleId="Heading5">
     <w:name w:val="heading 5"/>
     <w:basedOn w:val="Normal"/>
     <w:next w:val="Normal"/>
@@ -5964,7 +5751,7 @@
       <w:szCs w:val="22"/>
     </w:rPr>
   </w:style>
-  <w:style w:type="paragraph" w:styleId="Ttulo6">
+  <w:style w:type="paragraph" w:styleId="Heading6">
     <w:name w:val="heading 6"/>
     <w:basedOn w:val="Normal"/>
     <w:next w:val="Normal"/>
@@ -5981,7 +5768,7 @@
       <w:szCs w:val="22"/>
     </w:rPr>
   </w:style>
-  <w:style w:type="paragraph" w:styleId="Ttulo7">
+  <w:style w:type="paragraph" w:styleId="Heading7">
     <w:name w:val="heading 7"/>
     <w:basedOn w:val="Normal"/>
     <w:next w:val="Normal"/>
@@ -5992,7 +5779,7 @@
       <w:outlineLvl w:val="6"/>
     </w:pPr>
   </w:style>
-  <w:style w:type="paragraph" w:styleId="Ttulo8">
+  <w:style w:type="paragraph" w:styleId="Heading8">
     <w:name w:val="heading 8"/>
     <w:basedOn w:val="Normal"/>
     <w:next w:val="Normal"/>
@@ -6007,7 +5794,7 @@
       <w:iCs/>
     </w:rPr>
   </w:style>
-  <w:style w:type="paragraph" w:styleId="Ttulo9">
+  <w:style w:type="paragraph" w:styleId="Heading9">
     <w:name w:val="heading 9"/>
     <w:basedOn w:val="Normal"/>
     <w:next w:val="Normal"/>
@@ -6026,13 +5813,13 @@
       <w:szCs w:val="18"/>
     </w:rPr>
   </w:style>
-  <w:style w:type="character" w:default="1" w:styleId="Fontepargpadro">
+  <w:style w:type="character" w:default="1" w:styleId="DefaultParagraphFont">
     <w:name w:val="Default Paragraph Font"/>
     <w:uiPriority w:val="1"/>
     <w:semiHidden/>
     <w:unhideWhenUsed/>
   </w:style>
-  <w:style w:type="table" w:default="1" w:styleId="Tabelanormal">
+  <w:style w:type="table" w:default="1" w:styleId="TableNormal">
     <w:name w:val="Normal Table"/>
     <w:uiPriority w:val="99"/>
     <w:semiHidden/>
@@ -6047,7 +5834,7 @@
       </w:tblCellMar>
     </w:tblPr>
   </w:style>
-  <w:style w:type="numbering" w:default="1" w:styleId="Semlista">
+  <w:style w:type="numbering" w:default="1" w:styleId="NoList">
     <w:name w:val="No List"/>
     <w:uiPriority w:val="99"/>
     <w:semiHidden/>
@@ -6066,10 +5853,11 @@
       <w:lang w:val="en-AU"/>
     </w:rPr>
   </w:style>
-  <w:style w:type="paragraph" w:styleId="Ttulo">
+  <w:style w:type="paragraph" w:styleId="Title">
     <w:name w:val="Title"/>
     <w:basedOn w:val="Normal"/>
     <w:next w:val="Normal"/>
+    <w:link w:val="TitleChar"/>
     <w:qFormat/>
     <w:pPr>
       <w:spacing w:line="240" w:lineRule="auto"/>
@@ -6083,7 +5871,7 @@
       <w:szCs w:val="36"/>
     </w:rPr>
   </w:style>
-  <w:style w:type="paragraph" w:styleId="Subttulo">
+  <w:style w:type="paragraph" w:styleId="Subtitle">
     <w:name w:val="Subtitle"/>
     <w:basedOn w:val="Normal"/>
     <w:qFormat/>
@@ -6100,7 +5888,7 @@
       <w:lang w:val="en-AU"/>
     </w:rPr>
   </w:style>
-  <w:style w:type="paragraph" w:styleId="Recuonormal">
+  <w:style w:type="paragraph" w:styleId="NormalIndent">
     <w:name w:val="Normal Indent"/>
     <w:basedOn w:val="Normal"/>
     <w:semiHidden/>
@@ -6108,12 +5896,12 @@
       <w:ind w:left="900" w:hanging="900"/>
     </w:pPr>
   </w:style>
-  <w:style w:type="paragraph" w:styleId="Sumrio1">
+  <w:style w:type="paragraph" w:styleId="TOC1">
     <w:name w:val="toc 1"/>
     <w:basedOn w:val="Normal"/>
     <w:next w:val="Normal"/>
     <w:autoRedefine/>
-    <w:semiHidden/>
+    <w:uiPriority w:val="39"/>
     <w:pPr>
       <w:tabs>
         <w:tab w:val="right" w:pos="9360"/>
@@ -6122,12 +5910,12 @@
       <w:ind w:right="720"/>
     </w:pPr>
   </w:style>
-  <w:style w:type="paragraph" w:styleId="Sumrio2">
+  <w:style w:type="paragraph" w:styleId="TOC2">
     <w:name w:val="toc 2"/>
     <w:basedOn w:val="Normal"/>
     <w:next w:val="Normal"/>
     <w:autoRedefine/>
-    <w:semiHidden/>
+    <w:uiPriority w:val="39"/>
     <w:pPr>
       <w:tabs>
         <w:tab w:val="right" w:pos="9360"/>
@@ -6135,7 +5923,7 @@
       <w:ind w:left="432" w:right="720"/>
     </w:pPr>
   </w:style>
-  <w:style w:type="paragraph" w:styleId="Sumrio3">
+  <w:style w:type="paragraph" w:styleId="TOC3">
     <w:name w:val="toc 3"/>
     <w:basedOn w:val="Normal"/>
     <w:next w:val="Normal"/>
@@ -6149,7 +5937,7 @@
       <w:ind w:left="864"/>
     </w:pPr>
   </w:style>
-  <w:style w:type="paragraph" w:styleId="Cabealho">
+  <w:style w:type="paragraph" w:styleId="Header">
     <w:name w:val="header"/>
     <w:basedOn w:val="Normal"/>
     <w:semiHidden/>
@@ -6160,7 +5948,7 @@
       </w:tabs>
     </w:pPr>
   </w:style>
-  <w:style w:type="paragraph" w:styleId="Rodap">
+  <w:style w:type="paragraph" w:styleId="Footer">
     <w:name w:val="footer"/>
     <w:basedOn w:val="Normal"/>
     <w:semiHidden/>
@@ -6171,9 +5959,9 @@
       </w:tabs>
     </w:pPr>
   </w:style>
-  <w:style w:type="character" w:styleId="Nmerodepgina">
+  <w:style w:type="character" w:styleId="PageNumber">
     <w:name w:val="page number"/>
-    <w:basedOn w:val="Fontepargpadro"/>
+    <w:basedOn w:val="DefaultParagraphFont"/>
     <w:semiHidden/>
   </w:style>
   <w:style w:type="paragraph" w:customStyle="1" w:styleId="Bullet1">
@@ -6201,9 +5989,10 @@
       <w:spacing w:after="120"/>
     </w:pPr>
   </w:style>
-  <w:style w:type="paragraph" w:styleId="Corpodetexto">
+  <w:style w:type="paragraph" w:styleId="BodyText">
     <w:name w:val="Body Text"/>
     <w:basedOn w:val="Normal"/>
+    <w:link w:val="BodyTextChar"/>
     <w:semiHidden/>
     <w:pPr>
       <w:keepLines/>
@@ -6211,7 +6000,7 @@
       <w:ind w:left="720"/>
     </w:pPr>
   </w:style>
-  <w:style w:type="paragraph" w:styleId="MapadoDocumento">
+  <w:style w:type="paragraph" w:styleId="DocumentMap">
     <w:name w:val="Document Map"/>
     <w:basedOn w:val="Normal"/>
     <w:semiHidden/>
@@ -6219,9 +6008,9 @@
       <w:shd w:val="clear" w:color="auto" w:fill="000080"/>
     </w:pPr>
   </w:style>
-  <w:style w:type="character" w:styleId="Refdenotaderodap">
+  <w:style w:type="character" w:styleId="FootnoteReference">
     <w:name w:val="footnote reference"/>
-    <w:basedOn w:val="Fontepargpadro"/>
+    <w:basedOn w:val="DefaultParagraphFont"/>
     <w:semiHidden/>
     <w:rPr>
       <w:sz w:val="20"/>
@@ -6229,7 +6018,7 @@
       <w:vertAlign w:val="superscript"/>
     </w:rPr>
   </w:style>
-  <w:style w:type="paragraph" w:styleId="Textodenotaderodap">
+  <w:style w:type="paragraph" w:styleId="FootnoteText">
     <w:name w:val="footnote text"/>
     <w:basedOn w:val="Normal"/>
     <w:semiHidden/>
@@ -6289,7 +6078,7 @@
       <w:jc w:val="both"/>
     </w:pPr>
   </w:style>
-  <w:style w:type="paragraph" w:styleId="Sumrio4">
+  <w:style w:type="paragraph" w:styleId="TOC4">
     <w:name w:val="toc 4"/>
     <w:basedOn w:val="Normal"/>
     <w:next w:val="Normal"/>
@@ -6299,7 +6088,7 @@
       <w:ind w:left="600"/>
     </w:pPr>
   </w:style>
-  <w:style w:type="paragraph" w:styleId="Sumrio5">
+  <w:style w:type="paragraph" w:styleId="TOC5">
     <w:name w:val="toc 5"/>
     <w:basedOn w:val="Normal"/>
     <w:next w:val="Normal"/>
@@ -6309,7 +6098,7 @@
       <w:ind w:left="800"/>
     </w:pPr>
   </w:style>
-  <w:style w:type="paragraph" w:styleId="Sumrio6">
+  <w:style w:type="paragraph" w:styleId="TOC6">
     <w:name w:val="toc 6"/>
     <w:basedOn w:val="Normal"/>
     <w:next w:val="Normal"/>
@@ -6319,7 +6108,7 @@
       <w:ind w:left="1000"/>
     </w:pPr>
   </w:style>
-  <w:style w:type="paragraph" w:styleId="Sumrio7">
+  <w:style w:type="paragraph" w:styleId="TOC7">
     <w:name w:val="toc 7"/>
     <w:basedOn w:val="Normal"/>
     <w:next w:val="Normal"/>
@@ -6329,7 +6118,7 @@
       <w:ind w:left="1200"/>
     </w:pPr>
   </w:style>
-  <w:style w:type="paragraph" w:styleId="Sumrio8">
+  <w:style w:type="paragraph" w:styleId="TOC8">
     <w:name w:val="toc 8"/>
     <w:basedOn w:val="Normal"/>
     <w:next w:val="Normal"/>
@@ -6339,7 +6128,7 @@
       <w:ind w:left="1400"/>
     </w:pPr>
   </w:style>
-  <w:style w:type="paragraph" w:styleId="Sumrio9">
+  <w:style w:type="paragraph" w:styleId="TOC9">
     <w:name w:val="toc 9"/>
     <w:basedOn w:val="Normal"/>
     <w:next w:val="Normal"/>
@@ -6349,7 +6138,7 @@
       <w:ind w:left="1600"/>
     </w:pPr>
   </w:style>
-  <w:style w:type="paragraph" w:styleId="Recuodecorpodetexto">
+  <w:style w:type="paragraph" w:styleId="BodyTextIndent">
     <w:name w:val="Body Text Indent"/>
     <w:basedOn w:val="Normal"/>
     <w:semiHidden/>
@@ -6389,7 +6178,7 @@
   <w:style w:type="paragraph" w:customStyle="1" w:styleId="InfoBlue">
     <w:name w:val="InfoBlue"/>
     <w:basedOn w:val="Normal"/>
-    <w:next w:val="Corpodetexto"/>
+    <w:next w:val="BodyText"/>
     <w:autoRedefine/>
     <w:pPr>
       <w:spacing w:after="120"/>
@@ -6403,16 +6192,16 @@
   </w:style>
   <w:style w:type="character" w:styleId="Hyperlink">
     <w:name w:val="Hyperlink"/>
-    <w:basedOn w:val="Fontepargpadro"/>
+    <w:basedOn w:val="DefaultParagraphFont"/>
     <w:semiHidden/>
     <w:rPr>
       <w:color w:val="0000FF"/>
       <w:u w:val="single"/>
     </w:rPr>
   </w:style>
-  <w:style w:type="character" w:styleId="HiperlinkVisitado">
+  <w:style w:type="character" w:styleId="FollowedHyperlink">
     <w:name w:val="FollowedHyperlink"/>
-    <w:basedOn w:val="Fontepargpadro"/>
+    <w:basedOn w:val="DefaultParagraphFont"/>
     <w:semiHidden/>
     <w:rPr>
       <w:color w:val="800080"/>
@@ -6421,11 +6210,11 @@
   </w:style>
   <w:style w:type="character" w:customStyle="1" w:styleId="tw4winNone">
     <w:name w:val="tw4winNone"/>
-    <w:basedOn w:val="Fontepargpadro"/>
+    <w:basedOn w:val="DefaultParagraphFont"/>
   </w:style>
   <w:style w:type="character" w:customStyle="1" w:styleId="tw4winExternal">
     <w:name w:val="tw4winExternal"/>
-    <w:basedOn w:val="Fontepargpadro"/>
+    <w:basedOn w:val="DefaultParagraphFont"/>
     <w:rPr>
       <w:rFonts w:ascii="Courier New" w:hAnsi="Courier New"/>
       <w:noProof/>
@@ -6434,7 +6223,7 @@
   </w:style>
   <w:style w:type="character" w:customStyle="1" w:styleId="tw4winInternal">
     <w:name w:val="tw4winInternal"/>
-    <w:basedOn w:val="Fontepargpadro"/>
+    <w:basedOn w:val="DefaultParagraphFont"/>
     <w:rPr>
       <w:rFonts w:ascii="Courier New" w:hAnsi="Courier New"/>
       <w:noProof/>
@@ -6491,10 +6280,10 @@
       <w:color w:val="800000"/>
     </w:rPr>
   </w:style>
-  <w:style w:type="paragraph" w:styleId="Textodebalo">
+  <w:style w:type="paragraph" w:styleId="BalloonText">
     <w:name w:val="Balloon Text"/>
     <w:basedOn w:val="Normal"/>
-    <w:link w:val="TextodebaloChar"/>
+    <w:link w:val="BalloonTextChar"/>
     <w:uiPriority w:val="99"/>
     <w:semiHidden/>
     <w:unhideWhenUsed/>
@@ -6508,10 +6297,10 @@
       <w:szCs w:val="16"/>
     </w:rPr>
   </w:style>
-  <w:style w:type="character" w:customStyle="1" w:styleId="TextodebaloChar">
-    <w:name w:val="Texto de balão Char"/>
-    <w:basedOn w:val="Fontepargpadro"/>
-    <w:link w:val="Textodebalo"/>
+  <w:style w:type="character" w:customStyle="1" w:styleId="BalloonTextChar">
+    <w:name w:val="Balloon Text Char"/>
+    <w:basedOn w:val="DefaultParagraphFont"/>
+    <w:link w:val="BalloonText"/>
     <w:uiPriority w:val="99"/>
     <w:semiHidden/>
     <w:rsid w:val="00736DED"/>
@@ -6525,10 +6314,10 @@
   </w:style>
   <w:style w:type="character" w:customStyle="1" w:styleId="apple-style-span">
     <w:name w:val="apple-style-span"/>
-    <w:basedOn w:val="Fontepargpadro"/>
+    <w:basedOn w:val="DefaultParagraphFont"/>
     <w:rsid w:val="00F83C78"/>
   </w:style>
-  <w:style w:type="paragraph" w:styleId="PargrafodaLista">
+  <w:style w:type="paragraph" w:styleId="ListParagraph">
     <w:name w:val="List Paragraph"/>
     <w:basedOn w:val="Normal"/>
     <w:uiPriority w:val="34"/>
@@ -6538,6 +6327,60 @@
       <w:ind w:left="720"/>
       <w:contextualSpacing/>
     </w:pPr>
+  </w:style>
+  <w:style w:type="character" w:customStyle="1" w:styleId="Heading1Char">
+    <w:name w:val="Heading 1 Char"/>
+    <w:basedOn w:val="DefaultParagraphFont"/>
+    <w:link w:val="Heading1"/>
+    <w:rsid w:val="00D4588E"/>
+    <w:rPr>
+      <w:rFonts w:ascii="Arial" w:hAnsi="Arial"/>
+      <w:b/>
+      <w:bCs/>
+      <w:snapToGrid w:val="0"/>
+      <w:sz w:val="24"/>
+      <w:szCs w:val="24"/>
+      <w:lang w:val="en-US" w:eastAsia="en-US"/>
+    </w:rPr>
+  </w:style>
+  <w:style w:type="character" w:customStyle="1" w:styleId="Heading2Char">
+    <w:name w:val="Heading 2 Char"/>
+    <w:basedOn w:val="DefaultParagraphFont"/>
+    <w:link w:val="Heading2"/>
+    <w:rsid w:val="00D4588E"/>
+    <w:rPr>
+      <w:rFonts w:ascii="Arial" w:hAnsi="Arial"/>
+      <w:b/>
+      <w:bCs/>
+      <w:snapToGrid w:val="0"/>
+      <w:lang w:val="en-US" w:eastAsia="en-US"/>
+    </w:rPr>
+  </w:style>
+  <w:style w:type="character" w:customStyle="1" w:styleId="TitleChar">
+    <w:name w:val="Title Char"/>
+    <w:basedOn w:val="DefaultParagraphFont"/>
+    <w:link w:val="Title"/>
+    <w:rsid w:val="00D4588E"/>
+    <w:rPr>
+      <w:rFonts w:ascii="Arial" w:hAnsi="Arial"/>
+      <w:b/>
+      <w:bCs/>
+      <w:snapToGrid w:val="0"/>
+      <w:sz w:val="36"/>
+      <w:szCs w:val="36"/>
+      <w:lang w:val="en-US" w:eastAsia="en-US"/>
+    </w:rPr>
+  </w:style>
+  <w:style w:type="character" w:customStyle="1" w:styleId="BodyTextChar">
+    <w:name w:val="Body Text Char"/>
+    <w:basedOn w:val="DefaultParagraphFont"/>
+    <w:link w:val="BodyText"/>
+    <w:semiHidden/>
+    <w:rsid w:val="00D4588E"/>
+    <w:rPr>
+      <w:snapToGrid w:val="0"/>
+      <w:lang w:val="en-US" w:eastAsia="en-US"/>
+    </w:rPr>
   </w:style>
 </w:styles>
 </file>
@@ -6555,8 +6398,8 @@
   </w:docDefaults>
   <w:latentStyles w:defLockedState="0" w:defUIPriority="99" w:defSemiHidden="1" w:defUnhideWhenUsed="1" w:defQFormat="0" w:count="267">
     <w:lsdException w:name="Normal" w:semiHidden="0" w:uiPriority="0" w:unhideWhenUsed="0" w:qFormat="1"/>
-    <w:lsdException w:name="heading 1" w:semiHidden="0" w:uiPriority="9" w:unhideWhenUsed="0" w:qFormat="1"/>
-    <w:lsdException w:name="heading 2" w:semiHidden="0" w:uiPriority="9" w:unhideWhenUsed="0" w:qFormat="1"/>
+    <w:lsdException w:name="heading 1" w:semiHidden="0" w:uiPriority="0" w:unhideWhenUsed="0" w:qFormat="1"/>
+    <w:lsdException w:name="heading 2" w:semiHidden="0" w:uiPriority="0" w:unhideWhenUsed="0" w:qFormat="1"/>
     <w:lsdException w:name="heading 3" w:semiHidden="0" w:uiPriority="9" w:unhideWhenUsed="0" w:qFormat="1"/>
     <w:lsdException w:name="heading 4" w:semiHidden="0" w:uiPriority="9" w:unhideWhenUsed="0" w:qFormat="1"/>
     <w:lsdException w:name="heading 5" w:semiHidden="0" w:uiPriority="9" w:unhideWhenUsed="0" w:qFormat="1"/>
@@ -6574,9 +6417,11 @@
     <w:lsdException w:name="toc 8" w:uiPriority="39"/>
     <w:lsdException w:name="toc 9" w:uiPriority="39"/>
     <w:lsdException w:name="caption" w:uiPriority="35" w:qFormat="1"/>
-    <w:lsdException w:name="Title" w:semiHidden="0" w:uiPriority="10" w:unhideWhenUsed="0" w:qFormat="1"/>
+    <w:lsdException w:name="Title" w:semiHidden="0" w:uiPriority="0" w:unhideWhenUsed="0" w:qFormat="1"/>
     <w:lsdException w:name="Default Paragraph Font" w:uiPriority="1"/>
+    <w:lsdException w:name="Body Text" w:uiPriority="0"/>
     <w:lsdException w:name="Subtitle" w:semiHidden="0" w:uiPriority="11" w:unhideWhenUsed="0" w:qFormat="1"/>
+    <w:lsdException w:name="Hyperlink" w:uiPriority="0"/>
     <w:lsdException w:name="Strong" w:semiHidden="0" w:uiPriority="22" w:unhideWhenUsed="0" w:qFormat="1"/>
     <w:lsdException w:name="Emphasis" w:semiHidden="0" w:uiPriority="20" w:unhideWhenUsed="0" w:qFormat="1"/>
     <w:lsdException w:name="Table Grid" w:semiHidden="0" w:uiPriority="59" w:unhideWhenUsed="0"/>
@@ -6706,10 +6551,11 @@
       <w:lang w:val="en-US" w:eastAsia="en-US"/>
     </w:rPr>
   </w:style>
-  <w:style w:type="paragraph" w:styleId="Ttulo1">
+  <w:style w:type="paragraph" w:styleId="Heading1">
     <w:name w:val="heading 1"/>
     <w:basedOn w:val="Normal"/>
     <w:next w:val="Normal"/>
+    <w:link w:val="Heading1Char"/>
     <w:qFormat/>
     <w:pPr>
       <w:keepNext/>
@@ -6725,10 +6571,11 @@
       <w:szCs w:val="24"/>
     </w:rPr>
   </w:style>
-  <w:style w:type="paragraph" w:styleId="Ttulo2">
+  <w:style w:type="paragraph" w:styleId="Heading2">
     <w:name w:val="heading 2"/>
-    <w:basedOn w:val="Ttulo1"/>
+    <w:basedOn w:val="Heading1"/>
     <w:next w:val="Normal"/>
+    <w:link w:val="Heading2Char"/>
     <w:qFormat/>
     <w:pPr>
       <w:numPr>
@@ -6742,9 +6589,9 @@
       <w:szCs w:val="20"/>
     </w:rPr>
   </w:style>
-  <w:style w:type="paragraph" w:styleId="Ttulo3">
+  <w:style w:type="paragraph" w:styleId="Heading3">
     <w:name w:val="heading 3"/>
-    <w:basedOn w:val="Ttulo1"/>
+    <w:basedOn w:val="Heading1"/>
     <w:next w:val="Normal"/>
     <w:qFormat/>
     <w:pPr>
@@ -6763,9 +6610,9 @@
       <w:szCs w:val="20"/>
     </w:rPr>
   </w:style>
-  <w:style w:type="paragraph" w:styleId="Ttulo4">
+  <w:style w:type="paragraph" w:styleId="Heading4">
     <w:name w:val="heading 4"/>
-    <w:basedOn w:val="Ttulo1"/>
+    <w:basedOn w:val="Heading1"/>
     <w:next w:val="Normal"/>
     <w:qFormat/>
     <w:pPr>
@@ -6782,7 +6629,7 @@
       <w:szCs w:val="20"/>
     </w:rPr>
   </w:style>
-  <w:style w:type="paragraph" w:styleId="Ttulo5">
+  <w:style w:type="paragraph" w:styleId="Heading5">
     <w:name w:val="heading 5"/>
     <w:basedOn w:val="Normal"/>
     <w:next w:val="Normal"/>
@@ -6797,7 +6644,7 @@
       <w:szCs w:val="22"/>
     </w:rPr>
   </w:style>
-  <w:style w:type="paragraph" w:styleId="Ttulo6">
+  <w:style w:type="paragraph" w:styleId="Heading6">
     <w:name w:val="heading 6"/>
     <w:basedOn w:val="Normal"/>
     <w:next w:val="Normal"/>
@@ -6814,7 +6661,7 @@
       <w:szCs w:val="22"/>
     </w:rPr>
   </w:style>
-  <w:style w:type="paragraph" w:styleId="Ttulo7">
+  <w:style w:type="paragraph" w:styleId="Heading7">
     <w:name w:val="heading 7"/>
     <w:basedOn w:val="Normal"/>
     <w:next w:val="Normal"/>
@@ -6825,7 +6672,7 @@
       <w:outlineLvl w:val="6"/>
     </w:pPr>
   </w:style>
-  <w:style w:type="paragraph" w:styleId="Ttulo8">
+  <w:style w:type="paragraph" w:styleId="Heading8">
     <w:name w:val="heading 8"/>
     <w:basedOn w:val="Normal"/>
     <w:next w:val="Normal"/>
@@ -6840,7 +6687,7 @@
       <w:iCs/>
     </w:rPr>
   </w:style>
-  <w:style w:type="paragraph" w:styleId="Ttulo9">
+  <w:style w:type="paragraph" w:styleId="Heading9">
     <w:name w:val="heading 9"/>
     <w:basedOn w:val="Normal"/>
     <w:next w:val="Normal"/>
@@ -6859,13 +6706,13 @@
       <w:szCs w:val="18"/>
     </w:rPr>
   </w:style>
-  <w:style w:type="character" w:default="1" w:styleId="Fontepargpadro">
+  <w:style w:type="character" w:default="1" w:styleId="DefaultParagraphFont">
     <w:name w:val="Default Paragraph Font"/>
     <w:uiPriority w:val="1"/>
     <w:semiHidden/>
     <w:unhideWhenUsed/>
   </w:style>
-  <w:style w:type="table" w:default="1" w:styleId="Tabelanormal">
+  <w:style w:type="table" w:default="1" w:styleId="TableNormal">
     <w:name w:val="Normal Table"/>
     <w:uiPriority w:val="99"/>
     <w:semiHidden/>
@@ -6880,7 +6727,7 @@
       </w:tblCellMar>
     </w:tblPr>
   </w:style>
-  <w:style w:type="numbering" w:default="1" w:styleId="Semlista">
+  <w:style w:type="numbering" w:default="1" w:styleId="NoList">
     <w:name w:val="No List"/>
     <w:uiPriority w:val="99"/>
     <w:semiHidden/>
@@ -6899,10 +6746,11 @@
       <w:lang w:val="en-AU"/>
     </w:rPr>
   </w:style>
-  <w:style w:type="paragraph" w:styleId="Ttulo">
+  <w:style w:type="paragraph" w:styleId="Title">
     <w:name w:val="Title"/>
     <w:basedOn w:val="Normal"/>
     <w:next w:val="Normal"/>
+    <w:link w:val="TitleChar"/>
     <w:qFormat/>
     <w:pPr>
       <w:spacing w:line="240" w:lineRule="auto"/>
@@ -6916,7 +6764,7 @@
       <w:szCs w:val="36"/>
     </w:rPr>
   </w:style>
-  <w:style w:type="paragraph" w:styleId="Subttulo">
+  <w:style w:type="paragraph" w:styleId="Subtitle">
     <w:name w:val="Subtitle"/>
     <w:basedOn w:val="Normal"/>
     <w:qFormat/>
@@ -6933,7 +6781,7 @@
       <w:lang w:val="en-AU"/>
     </w:rPr>
   </w:style>
-  <w:style w:type="paragraph" w:styleId="Recuonormal">
+  <w:style w:type="paragraph" w:styleId="NormalIndent">
     <w:name w:val="Normal Indent"/>
     <w:basedOn w:val="Normal"/>
     <w:semiHidden/>
@@ -6941,12 +6789,12 @@
       <w:ind w:left="900" w:hanging="900"/>
     </w:pPr>
   </w:style>
-  <w:style w:type="paragraph" w:styleId="Sumrio1">
+  <w:style w:type="paragraph" w:styleId="TOC1">
     <w:name w:val="toc 1"/>
     <w:basedOn w:val="Normal"/>
     <w:next w:val="Normal"/>
     <w:autoRedefine/>
-    <w:semiHidden/>
+    <w:uiPriority w:val="39"/>
     <w:pPr>
       <w:tabs>
         <w:tab w:val="right" w:pos="9360"/>
@@ -6955,12 +6803,12 @@
       <w:ind w:right="720"/>
     </w:pPr>
   </w:style>
-  <w:style w:type="paragraph" w:styleId="Sumrio2">
+  <w:style w:type="paragraph" w:styleId="TOC2">
     <w:name w:val="toc 2"/>
     <w:basedOn w:val="Normal"/>
     <w:next w:val="Normal"/>
     <w:autoRedefine/>
-    <w:semiHidden/>
+    <w:uiPriority w:val="39"/>
     <w:pPr>
       <w:tabs>
         <w:tab w:val="right" w:pos="9360"/>
@@ -6968,7 +6816,7 @@
       <w:ind w:left="432" w:right="720"/>
     </w:pPr>
   </w:style>
-  <w:style w:type="paragraph" w:styleId="Sumrio3">
+  <w:style w:type="paragraph" w:styleId="TOC3">
     <w:name w:val="toc 3"/>
     <w:basedOn w:val="Normal"/>
     <w:next w:val="Normal"/>
@@ -6982,7 +6830,7 @@
       <w:ind w:left="864"/>
     </w:pPr>
   </w:style>
-  <w:style w:type="paragraph" w:styleId="Cabealho">
+  <w:style w:type="paragraph" w:styleId="Header">
     <w:name w:val="header"/>
     <w:basedOn w:val="Normal"/>
     <w:semiHidden/>
@@ -6993,7 +6841,7 @@
       </w:tabs>
     </w:pPr>
   </w:style>
-  <w:style w:type="paragraph" w:styleId="Rodap">
+  <w:style w:type="paragraph" w:styleId="Footer">
     <w:name w:val="footer"/>
     <w:basedOn w:val="Normal"/>
     <w:semiHidden/>
@@ -7004,9 +6852,9 @@
       </w:tabs>
     </w:pPr>
   </w:style>
-  <w:style w:type="character" w:styleId="Nmerodepgina">
+  <w:style w:type="character" w:styleId="PageNumber">
     <w:name w:val="page number"/>
-    <w:basedOn w:val="Fontepargpadro"/>
+    <w:basedOn w:val="DefaultParagraphFont"/>
     <w:semiHidden/>
   </w:style>
   <w:style w:type="paragraph" w:customStyle="1" w:styleId="Bullet1">
@@ -7034,9 +6882,10 @@
       <w:spacing w:after="120"/>
     </w:pPr>
   </w:style>
-  <w:style w:type="paragraph" w:styleId="Corpodetexto">
+  <w:style w:type="paragraph" w:styleId="BodyText">
     <w:name w:val="Body Text"/>
     <w:basedOn w:val="Normal"/>
+    <w:link w:val="BodyTextChar"/>
     <w:semiHidden/>
     <w:pPr>
       <w:keepLines/>
@@ -7044,7 +6893,7 @@
       <w:ind w:left="720"/>
     </w:pPr>
   </w:style>
-  <w:style w:type="paragraph" w:styleId="MapadoDocumento">
+  <w:style w:type="paragraph" w:styleId="DocumentMap">
     <w:name w:val="Document Map"/>
     <w:basedOn w:val="Normal"/>
     <w:semiHidden/>
@@ -7052,9 +6901,9 @@
       <w:shd w:val="clear" w:color="auto" w:fill="000080"/>
     </w:pPr>
   </w:style>
-  <w:style w:type="character" w:styleId="Refdenotaderodap">
+  <w:style w:type="character" w:styleId="FootnoteReference">
     <w:name w:val="footnote reference"/>
-    <w:basedOn w:val="Fontepargpadro"/>
+    <w:basedOn w:val="DefaultParagraphFont"/>
     <w:semiHidden/>
     <w:rPr>
       <w:sz w:val="20"/>
@@ -7062,7 +6911,7 @@
       <w:vertAlign w:val="superscript"/>
     </w:rPr>
   </w:style>
-  <w:style w:type="paragraph" w:styleId="Textodenotaderodap">
+  <w:style w:type="paragraph" w:styleId="FootnoteText">
     <w:name w:val="footnote text"/>
     <w:basedOn w:val="Normal"/>
     <w:semiHidden/>
@@ -7122,7 +6971,7 @@
       <w:jc w:val="both"/>
     </w:pPr>
   </w:style>
-  <w:style w:type="paragraph" w:styleId="Sumrio4">
+  <w:style w:type="paragraph" w:styleId="TOC4">
     <w:name w:val="toc 4"/>
     <w:basedOn w:val="Normal"/>
     <w:next w:val="Normal"/>
@@ -7132,7 +6981,7 @@
       <w:ind w:left="600"/>
     </w:pPr>
   </w:style>
-  <w:style w:type="paragraph" w:styleId="Sumrio5">
+  <w:style w:type="paragraph" w:styleId="TOC5">
     <w:name w:val="toc 5"/>
     <w:basedOn w:val="Normal"/>
     <w:next w:val="Normal"/>
@@ -7142,7 +6991,7 @@
       <w:ind w:left="800"/>
     </w:pPr>
   </w:style>
-  <w:style w:type="paragraph" w:styleId="Sumrio6">
+  <w:style w:type="paragraph" w:styleId="TOC6">
     <w:name w:val="toc 6"/>
     <w:basedOn w:val="Normal"/>
     <w:next w:val="Normal"/>
@@ -7152,7 +7001,7 @@
       <w:ind w:left="1000"/>
     </w:pPr>
   </w:style>
-  <w:style w:type="paragraph" w:styleId="Sumrio7">
+  <w:style w:type="paragraph" w:styleId="TOC7">
     <w:name w:val="toc 7"/>
     <w:basedOn w:val="Normal"/>
     <w:next w:val="Normal"/>
@@ -7162,7 +7011,7 @@
       <w:ind w:left="1200"/>
     </w:pPr>
   </w:style>
-  <w:style w:type="paragraph" w:styleId="Sumrio8">
+  <w:style w:type="paragraph" w:styleId="TOC8">
     <w:name w:val="toc 8"/>
     <w:basedOn w:val="Normal"/>
     <w:next w:val="Normal"/>
@@ -7172,7 +7021,7 @@
       <w:ind w:left="1400"/>
     </w:pPr>
   </w:style>
-  <w:style w:type="paragraph" w:styleId="Sumrio9">
+  <w:style w:type="paragraph" w:styleId="TOC9">
     <w:name w:val="toc 9"/>
     <w:basedOn w:val="Normal"/>
     <w:next w:val="Normal"/>
@@ -7182,7 +7031,7 @@
       <w:ind w:left="1600"/>
     </w:pPr>
   </w:style>
-  <w:style w:type="paragraph" w:styleId="Recuodecorpodetexto">
+  <w:style w:type="paragraph" w:styleId="BodyTextIndent">
     <w:name w:val="Body Text Indent"/>
     <w:basedOn w:val="Normal"/>
     <w:semiHidden/>
@@ -7222,7 +7071,7 @@
   <w:style w:type="paragraph" w:customStyle="1" w:styleId="InfoBlue">
     <w:name w:val="InfoBlue"/>
     <w:basedOn w:val="Normal"/>
-    <w:next w:val="Corpodetexto"/>
+    <w:next w:val="BodyText"/>
     <w:autoRedefine/>
     <w:pPr>
       <w:spacing w:after="120"/>
@@ -7236,16 +7085,16 @@
   </w:style>
   <w:style w:type="character" w:styleId="Hyperlink">
     <w:name w:val="Hyperlink"/>
-    <w:basedOn w:val="Fontepargpadro"/>
+    <w:basedOn w:val="DefaultParagraphFont"/>
     <w:semiHidden/>
     <w:rPr>
       <w:color w:val="0000FF"/>
       <w:u w:val="single"/>
     </w:rPr>
   </w:style>
-  <w:style w:type="character" w:styleId="HiperlinkVisitado">
+  <w:style w:type="character" w:styleId="FollowedHyperlink">
     <w:name w:val="FollowedHyperlink"/>
-    <w:basedOn w:val="Fontepargpadro"/>
+    <w:basedOn w:val="DefaultParagraphFont"/>
     <w:semiHidden/>
     <w:rPr>
       <w:color w:val="800080"/>
@@ -7254,11 +7103,11 @@
   </w:style>
   <w:style w:type="character" w:customStyle="1" w:styleId="tw4winNone">
     <w:name w:val="tw4winNone"/>
-    <w:basedOn w:val="Fontepargpadro"/>
+    <w:basedOn w:val="DefaultParagraphFont"/>
   </w:style>
   <w:style w:type="character" w:customStyle="1" w:styleId="tw4winExternal">
     <w:name w:val="tw4winExternal"/>
-    <w:basedOn w:val="Fontepargpadro"/>
+    <w:basedOn w:val="DefaultParagraphFont"/>
     <w:rPr>
       <w:rFonts w:ascii="Courier New" w:hAnsi="Courier New"/>
       <w:noProof/>
@@ -7267,7 +7116,7 @@
   </w:style>
   <w:style w:type="character" w:customStyle="1" w:styleId="tw4winInternal">
     <w:name w:val="tw4winInternal"/>
-    <w:basedOn w:val="Fontepargpadro"/>
+    <w:basedOn w:val="DefaultParagraphFont"/>
     <w:rPr>
       <w:rFonts w:ascii="Courier New" w:hAnsi="Courier New"/>
       <w:noProof/>
@@ -7324,10 +7173,10 @@
       <w:color w:val="800000"/>
     </w:rPr>
   </w:style>
-  <w:style w:type="paragraph" w:styleId="Textodebalo">
+  <w:style w:type="paragraph" w:styleId="BalloonText">
     <w:name w:val="Balloon Text"/>
     <w:basedOn w:val="Normal"/>
-    <w:link w:val="TextodebaloChar"/>
+    <w:link w:val="BalloonTextChar"/>
     <w:uiPriority w:val="99"/>
     <w:semiHidden/>
     <w:unhideWhenUsed/>
@@ -7341,10 +7190,10 @@
       <w:szCs w:val="16"/>
     </w:rPr>
   </w:style>
-  <w:style w:type="character" w:customStyle="1" w:styleId="TextodebaloChar">
-    <w:name w:val="Texto de balão Char"/>
-    <w:basedOn w:val="Fontepargpadro"/>
-    <w:link w:val="Textodebalo"/>
+  <w:style w:type="character" w:customStyle="1" w:styleId="BalloonTextChar">
+    <w:name w:val="Balloon Text Char"/>
+    <w:basedOn w:val="DefaultParagraphFont"/>
+    <w:link w:val="BalloonText"/>
     <w:uiPriority w:val="99"/>
     <w:semiHidden/>
     <w:rsid w:val="00736DED"/>
@@ -7358,10 +7207,10 @@
   </w:style>
   <w:style w:type="character" w:customStyle="1" w:styleId="apple-style-span">
     <w:name w:val="apple-style-span"/>
-    <w:basedOn w:val="Fontepargpadro"/>
+    <w:basedOn w:val="DefaultParagraphFont"/>
     <w:rsid w:val="00F83C78"/>
   </w:style>
-  <w:style w:type="paragraph" w:styleId="PargrafodaLista">
+  <w:style w:type="paragraph" w:styleId="ListParagraph">
     <w:name w:val="List Paragraph"/>
     <w:basedOn w:val="Normal"/>
     <w:uiPriority w:val="34"/>
@@ -7371,6 +7220,60 @@
       <w:ind w:left="720"/>
       <w:contextualSpacing/>
     </w:pPr>
+  </w:style>
+  <w:style w:type="character" w:customStyle="1" w:styleId="Heading1Char">
+    <w:name w:val="Heading 1 Char"/>
+    <w:basedOn w:val="DefaultParagraphFont"/>
+    <w:link w:val="Heading1"/>
+    <w:rsid w:val="00D4588E"/>
+    <w:rPr>
+      <w:rFonts w:ascii="Arial" w:hAnsi="Arial"/>
+      <w:b/>
+      <w:bCs/>
+      <w:snapToGrid w:val="0"/>
+      <w:sz w:val="24"/>
+      <w:szCs w:val="24"/>
+      <w:lang w:val="en-US" w:eastAsia="en-US"/>
+    </w:rPr>
+  </w:style>
+  <w:style w:type="character" w:customStyle="1" w:styleId="Heading2Char">
+    <w:name w:val="Heading 2 Char"/>
+    <w:basedOn w:val="DefaultParagraphFont"/>
+    <w:link w:val="Heading2"/>
+    <w:rsid w:val="00D4588E"/>
+    <w:rPr>
+      <w:rFonts w:ascii="Arial" w:hAnsi="Arial"/>
+      <w:b/>
+      <w:bCs/>
+      <w:snapToGrid w:val="0"/>
+      <w:lang w:val="en-US" w:eastAsia="en-US"/>
+    </w:rPr>
+  </w:style>
+  <w:style w:type="character" w:customStyle="1" w:styleId="TitleChar">
+    <w:name w:val="Title Char"/>
+    <w:basedOn w:val="DefaultParagraphFont"/>
+    <w:link w:val="Title"/>
+    <w:rsid w:val="00D4588E"/>
+    <w:rPr>
+      <w:rFonts w:ascii="Arial" w:hAnsi="Arial"/>
+      <w:b/>
+      <w:bCs/>
+      <w:snapToGrid w:val="0"/>
+      <w:sz w:val="36"/>
+      <w:szCs w:val="36"/>
+      <w:lang w:val="en-US" w:eastAsia="en-US"/>
+    </w:rPr>
+  </w:style>
+  <w:style w:type="character" w:customStyle="1" w:styleId="BodyTextChar">
+    <w:name w:val="Body Text Char"/>
+    <w:basedOn w:val="DefaultParagraphFont"/>
+    <w:link w:val="BodyText"/>
+    <w:semiHidden/>
+    <w:rsid w:val="00D4588E"/>
+    <w:rPr>
+      <w:snapToGrid w:val="0"/>
+      <w:lang w:val="en-US" w:eastAsia="en-US"/>
+    </w:rPr>
   </w:style>
 </w:styles>
 </file>

</xml_diff>